<commit_message>
Security and Testing contributions added
</commit_message>
<xml_diff>
--- a/Documentation/reports/Final-Report-Draft.docx
+++ b/Documentation/reports/Final-Report-Draft.docx
@@ -2784,7 +2784,6 @@
             <w:rPr>
               <w:rFonts w:ascii="Arial" w:hAnsi="Arial" w:cs="Arial"/>
             </w:rPr>
-            <w:lastRenderedPageBreak/>
             <w:t>Introduction</w:t>
           </w:r>
           <w:bookmarkEnd w:id="0"/>
@@ -3332,7 +3331,6 @@
             <w:rPr>
               <w:rFonts w:ascii="Arial" w:hAnsi="Arial" w:cs="Arial"/>
             </w:rPr>
-            <w:lastRenderedPageBreak/>
             <w:t>Project Description</w:t>
           </w:r>
           <w:bookmarkEnd w:id="4"/>
@@ -3767,7 +3765,6 @@
             <w:rPr>
               <w:rFonts w:cs="Arial"/>
             </w:rPr>
-            <w:lastRenderedPageBreak/>
             <w:t>The</w:t>
           </w:r>
           <w:r>
@@ -4732,7 +4729,6 @@
           </w:pPr>
           <w:bookmarkStart w:id="9" w:name="_Toc133311454"/>
           <w:r>
-            <w:lastRenderedPageBreak/>
             <w:t>MoSCoW prioritisation</w:t>
           </w:r>
           <w:r>
@@ -5443,7 +5439,6 @@
           </w:pPr>
           <w:bookmarkStart w:id="11" w:name="_Toc133311456"/>
           <w:r>
-            <w:lastRenderedPageBreak/>
             <w:t>Project Management</w:t>
           </w:r>
           <w:bookmarkEnd w:id="11"/>
@@ -5638,13 +5633,16 @@
             <w:t>the BEng Computing</w:t>
           </w:r>
           <w:r>
-            <w:t>, B</w:t>
-          </w:r>
-          <w:r>
-            <w:t>Sc</w:t>
-          </w:r>
-          <w:r>
-            <w:t xml:space="preserve"> Security</w:t>
+            <w:t xml:space="preserve">, </w:t>
+          </w:r>
+          <w:r>
+            <w:t>BEng (Hons) Cybers</w:t>
+          </w:r>
+          <w:r>
+            <w:t>ecurity</w:t>
+          </w:r>
+          <w:r>
+            <w:t xml:space="preserve"> and Forensics</w:t>
           </w:r>
           <w:r>
             <w:t xml:space="preserve"> and BSc</w:t>
@@ -5829,11 +5827,7 @@
             <w:t>’s</w:t>
           </w:r>
           <w:r>
-            <w:t xml:space="preserve">, John saw an opportunity to </w:t>
-          </w:r>
-          <w:r>
-            <w:lastRenderedPageBreak/>
-            <w:t xml:space="preserve">build an effective team that could deliver an </w:t>
+            <w:t xml:space="preserve">, John saw an opportunity to build an effective team that could deliver an </w:t>
           </w:r>
           <w:r>
             <w:t>acceptable product with endless possibilities for the Men’s Shed organisation.</w:t>
@@ -5931,10 +5925,7 @@
         <w:p/>
         <w:p>
           <w:r>
-            <w:t>Joe</w:t>
-          </w:r>
-          <w:r>
-            <w:t xml:space="preserve"> please put a pen picture here about your role and what you gained from the experience</w:t>
+            <w:t>Joe please put a pen picture here about your role and what you gained from the experience</w:t>
           </w:r>
         </w:p>
         <w:p/>
@@ -5951,10 +5942,7 @@
         <w:p/>
         <w:p>
           <w:r>
-            <w:t>Daniel</w:t>
-          </w:r>
-          <w:r>
-            <w:t xml:space="preserve"> please put a pen picture here about your role and what you gained from the experience</w:t>
+            <w:t>Daniel please put a pen picture here about your role and what you gained from the experience</w:t>
           </w:r>
         </w:p>
         <w:p/>
@@ -5971,16 +5959,57 @@
         <w:p/>
         <w:p>
           <w:r>
-            <w:t>Jonathan</w:t>
-          </w:r>
-          <w:r>
-            <w:t xml:space="preserve"> please put a pen picture here about your role and what you gained from the experience</w:t>
-          </w:r>
-          <w:r>
-            <w:t>.  Please include you deputising duties also</w:t>
+            <w:t xml:space="preserve">The role of security and testing on the project was fulfilled by Jonathan Cloke as a student on the </w:t>
+          </w:r>
+          <w:r>
+            <w:t>BEng (Hons)</w:t>
+          </w:r>
+          <w:r>
+            <w:t xml:space="preserve"> </w:t>
+          </w:r>
+          <w:r>
+            <w:t>Cybersecurity &amp; Forensics</w:t>
+          </w:r>
+          <w:r>
+            <w:t xml:space="preserve"> programme. Jonathan was added to the team by the PM at the team finalisation stage of the module. </w:t>
           </w:r>
         </w:p>
-        <w:p/>
+        <w:p>
+          <w:r>
+            <w:t xml:space="preserve">With such a different educational pathway from the other students, Jonathan’s primary role was to assess the development work of the technical teams and </w:t>
+          </w:r>
+          <w:r>
+            <w:t>highlight security considerations in the project documentation</w:t>
+          </w:r>
+          <w:r>
+            <w:t xml:space="preserve"> as well as carry out product testing and document it.</w:t>
+          </w:r>
+        </w:p>
+        <w:p>
+          <w:r>
+            <w:t>The main benefits gained were the insights into web-application development and team-working in general. Cybersecurity as a subject area tends to favour and foster a certain type of mentality</w:t>
+          </w:r>
+          <w:r>
+            <w:t xml:space="preserve">, </w:t>
+          </w:r>
+          <w:r>
+            <w:t>invaluable experience was gained to balance and integrate this way of tackling problems into a multi-disciplinary team</w:t>
+          </w:r>
+          <w:r>
+            <w:t xml:space="preserve"> with different ways of approaching problems.</w:t>
+          </w:r>
+        </w:p>
+        <w:p>
+          <w:r>
+            <w:t xml:space="preserve">During the project the PM had to take a step back for a short time, he had instructed that the ST should act as </w:t>
+          </w:r>
+          <w:r>
+            <w:t>deputy PM</w:t>
+          </w:r>
+          <w:r>
+            <w:t xml:space="preserve"> until his return. Jonathan ensured that the team maintained the weekly meeting and followed the in-place documentation procedures as much as possible during this time. The PM had already established an efficient working framework and this short step-in only added value to and enhanced the learning experience for the ST.</w:t>
+          </w:r>
+        </w:p>
         <w:p/>
         <w:p>
           <w:pPr>
@@ -5999,7 +6028,6 @@
               <w:sz w:val="36"/>
               <w:szCs w:val="36"/>
             </w:rPr>
-            <w:lastRenderedPageBreak/>
             <w:t>Back</w:t>
           </w:r>
           <w:r>
@@ -6068,23 +6096,196 @@
           </w:r>
           <w:bookmarkEnd w:id="18"/>
         </w:p>
+        <w:p/>
+        <w:p>
+          <w:r>
+            <w:t xml:space="preserve">During the initial stages of design planning and development there was little demand placed on this role, security considerations were communicated with the team in order to guide them as much as possible in developing a secure final product. </w:t>
+          </w:r>
+        </w:p>
+        <w:p>
+          <w:r>
+            <w:t>Any user account system must have security designs in place for storing the passwords of the registered user accounts, Bcrypt was suggested and approved for the storing and authentication of user passwords in a hashed format.</w:t>
+          </w:r>
+        </w:p>
+        <w:p>
+          <w:r>
+            <w:t>Members personal information stored by the application was recommended to have encryption applied to it in order to keep</w:t>
+          </w:r>
+          <w:r>
+            <w:t xml:space="preserve"> compliance with</w:t>
+          </w:r>
+          <w:r>
+            <w:t xml:space="preserve"> both </w:t>
+          </w:r>
+          <w:r>
+            <w:t>the Data Protection Act 2018 and the UK GDPR implementations in mind.</w:t>
+          </w:r>
+        </w:p>
+        <w:p>
+          <w:r>
+            <w:t>Input-validation was recommended to receive attention in order to reduce the risks from malformed and malicious entries being able to effect or reach the underlying database.</w:t>
+          </w:r>
+        </w:p>
+        <w:p>
+          <w:r>
+            <w:t>A user account password policy was recommended to be enforced to reduce the risks of insecure account passwords during account creation.</w:t>
+          </w:r>
+        </w:p>
+        <w:p>
+          <w:r>
+            <w:t>The team worked hard to keep these considerations in mind alongside their own development approaches</w:t>
+          </w:r>
+          <w:r>
+            <w:t xml:space="preserve">. </w:t>
+          </w:r>
+        </w:p>
+        <w:p>
+          <w:r>
+            <w:t>During the project initiation it was agreed that with the limits on time and other competing time interests for the team, that the framework for the application would be developed with the intention of other teams in the future adding to the development process.</w:t>
+          </w:r>
+        </w:p>
+        <w:p>
+          <w:r>
+            <w:t xml:space="preserve">Due to this agreement the testing of the application was rather challenging to undertake, a test build </w:t>
+          </w:r>
+          <w:r>
+            <w:t>was created by the team using the most current version of the application at that time and</w:t>
+          </w:r>
+          <w:r>
+            <w:t xml:space="preserve"> </w:t>
+          </w:r>
+          <w:r>
+            <w:t>t</w:t>
+          </w:r>
+          <w:r>
+            <w:t xml:space="preserve">he initial framework for testing was planned out to include 3 main </w:t>
+          </w:r>
+          <w:r>
+            <w:t>areas.</w:t>
+          </w:r>
+        </w:p>
         <w:p>
           <w:pPr>
-            <w:pStyle w:val="Heading2"/>
+            <w:pStyle w:val="ListParagraph"/>
+            <w:numPr>
+              <w:ilvl w:val="0"/>
+              <w:numId w:val="18"/>
+            </w:numPr>
           </w:pPr>
+          <w:r>
+            <w:t xml:space="preserve">Functionality </w:t>
+          </w:r>
+          <w:r>
+            <w:t>T</w:t>
+          </w:r>
+          <w:r>
+            <w:t xml:space="preserve">esting </w:t>
+          </w:r>
+          <w:r>
+            <w:t>–</w:t>
+          </w:r>
+          <w:r>
+            <w:t xml:space="preserve"> </w:t>
+          </w:r>
+          <w:r>
+            <w:t>Core functionality that was agreed to be completed during the project was tested.</w:t>
+          </w:r>
         </w:p>
         <w:p>
-          <w:r>
-            <w:t>Jonathan this is your section to talk abou</w:t>
-          </w:r>
-          <w:r>
-            <w:t>t</w:t>
-          </w:r>
-          <w:r>
-            <w:t xml:space="preserve"> the </w:t>
-          </w:r>
-          <w:r>
-            <w:t>se urity and testing procedures etc.</w:t>
+          <w:pPr>
+            <w:pStyle w:val="ListParagraph"/>
+            <w:numPr>
+              <w:ilvl w:val="0"/>
+              <w:numId w:val="18"/>
+            </w:numPr>
+          </w:pPr>
+          <w:r>
+            <w:t>User Experience – The application was evaluated from the perspectives of the potential end-users</w:t>
+          </w:r>
+          <w:r>
+            <w:t>.</w:t>
+          </w:r>
+          <w:r>
+            <w:t xml:space="preserve"> </w:t>
+          </w:r>
+          <w:r>
+            <w:t>D</w:t>
+          </w:r>
+          <w:r>
+            <w:t>ue to the application still being in development this testing was unable to be fully completed and requires revisited after future development cycles.</w:t>
+          </w:r>
+        </w:p>
+        <w:p>
+          <w:pPr>
+            <w:pStyle w:val="ListParagraph"/>
+            <w:numPr>
+              <w:ilvl w:val="0"/>
+              <w:numId w:val="18"/>
+            </w:numPr>
+          </w:pPr>
+          <w:r>
+            <w:t xml:space="preserve">Security Testing – This testing area had 3 planned objectives, firstly was to assess if the security considerations identified in the project initiation report had been implemented, secondly to scan the web application for potential vulnerabilities and weaknesses and thirdly to perform dynamic security testing on the application from the perspective of a threat actor. </w:t>
+          </w:r>
+        </w:p>
+        <w:p>
+          <w:pPr>
+            <w:ind w:left="720"/>
+          </w:pPr>
+          <w:r>
+            <w:t xml:space="preserve">Security Testing had to be adjusted as the application required more development before being tested in this </w:t>
+          </w:r>
+          <w:r>
+            <w:t>way. The</w:t>
+          </w:r>
+          <w:r>
+            <w:t xml:space="preserve"> test build provided was deployed using the </w:t>
+          </w:r>
+          <w:r>
+            <w:t>PythonAnywhere</w:t>
+          </w:r>
+          <w:r>
+            <w:t xml:space="preserve"> platform</w:t>
+          </w:r>
+          <w:r>
+            <w:t xml:space="preserve"> which would not be used to host the app in the future,</w:t>
+          </w:r>
+          <w:r>
+            <w:t xml:space="preserve"> </w:t>
+          </w:r>
+          <w:r>
+            <w:t>d</w:t>
+          </w:r>
+          <w:r>
+            <w:t xml:space="preserve">ue to the public nature of this web </w:t>
+          </w:r>
+          <w:r>
+            <w:t>server</w:t>
+          </w:r>
+          <w:r>
+            <w:t xml:space="preserve"> only limited testing could be attempte</w:t>
+          </w:r>
+          <w:r>
+            <w:t>d and limited value was able to be gained with the current version of the app.</w:t>
+          </w:r>
+        </w:p>
+        <w:p>
+          <w:pPr>
+            <w:ind w:left="720"/>
+          </w:pPr>
+          <w:r>
+            <w:t xml:space="preserve">The security testing needs to be completely redone once the application has reached the stage of being ready for live </w:t>
+          </w:r>
+          <w:r>
+            <w:t>deployment and</w:t>
+          </w:r>
+          <w:r>
+            <w:t xml:space="preserve"> conducted on </w:t>
+          </w:r>
+          <w:r>
+            <w:t xml:space="preserve">the privately owned </w:t>
+          </w:r>
+          <w:r>
+            <w:t>intended host infrastructure.</w:t>
           </w:r>
         </w:p>
         <w:p/>
@@ -6110,7 +6311,6 @@
           </w:pPr>
           <w:bookmarkStart w:id="20" w:name="_Toc133311465"/>
           <w:r>
-            <w:lastRenderedPageBreak/>
             <w:t>Stakeholder List</w:t>
           </w:r>
           <w:bookmarkEnd w:id="20"/>
@@ -7103,7 +7303,6 @@
             <w:rPr>
               <w:lang w:eastAsia="en-GB"/>
             </w:rPr>
-            <w:lastRenderedPageBreak/>
             <w:t>Appendix 1</w:t>
           </w:r>
           <w:r>
@@ -10657,7 +10856,6 @@
         <w:rPr>
           <w:lang w:eastAsia="en-GB"/>
         </w:rPr>
-        <w:lastRenderedPageBreak/>
         <w:t xml:space="preserve">Appendix </w:t>
       </w:r>
       <w:r>
@@ -11037,7 +11235,6 @@
         <w:rPr>
           <w:lang w:eastAsia="en-GB"/>
         </w:rPr>
-        <w:lastRenderedPageBreak/>
         <w:t xml:space="preserve">Appendix </w:t>
       </w:r>
       <w:r>
@@ -11098,7 +11295,6 @@
         <w:rPr>
           <w:lang w:eastAsia="en-GB"/>
         </w:rPr>
-        <w:lastRenderedPageBreak/>
         <w:t xml:space="preserve">Appendix </w:t>
       </w:r>
       <w:r>
@@ -11195,7 +11391,6 @@
         <w:rPr>
           <w:lang w:eastAsia="en-GB"/>
         </w:rPr>
-        <w:lastRenderedPageBreak/>
         <w:t>A</w:t>
       </w:r>
       <w:r>
@@ -11264,10 +11459,10 @@
             <v:path o:extrusionok="f" gradientshapeok="t" o:connecttype="rect"/>
             <o:lock v:ext="edit" aspectratio="t"/>
           </v:shapetype>
-          <v:shape id="_x0000_i1061" type="#_x0000_t75" style="width:358.75pt;height:404.45pt" o:ole="">
+          <v:shape id="_x0000_i1025" type="#_x0000_t75" style="width:358.5pt;height:404.25pt" o:ole="">
             <v:imagedata r:id="rId13" o:title=""/>
           </v:shape>
-          <o:OLEObject Type="Embed" ProgID="Excel.Sheet.12" ShapeID="_x0000_i1061" DrawAspect="Content" ObjectID="_1743924255" r:id="rId14"/>
+          <o:OLEObject Type="Embed" ProgID="Excel.Sheet.12" ShapeID="_x0000_i1025" DrawAspect="Content" ObjectID="_1744111232" r:id="rId14"/>
         </w:object>
       </w:r>
     </w:p>
@@ -13971,7 +14166,7 @@
   <w:abstractNum w:abstractNumId="20" w15:restartNumberingAfterBreak="0">
     <w:nsid w:val="636E5215"/>
     <w:multiLevelType w:val="hybridMultilevel"/>
-    <w:tmpl w:val="B2B687D4"/>
+    <w:tmpl w:val="FBCED056"/>
     <w:lvl w:ilvl="0" w:tplc="08090001">
       <w:start w:val="1"/>
       <w:numFmt w:val="bullet"/>
@@ -15357,7 +15552,7 @@
     <w:charset w:val="00"/>
     <w:family w:val="swiss"/>
     <w:pitch w:val="variable"/>
-    <w:sig w:usb0="E4002EFF" w:usb1="C000247B" w:usb2="00000009" w:usb3="00000000" w:csb0="000001FF" w:csb1="00000000"/>
+    <w:sig w:usb0="E4002EFF" w:usb1="C200247B" w:usb2="00000009" w:usb3="00000000" w:csb0="000001FF" w:csb1="00000000"/>
   </w:font>
   <w:font w:name="Arial">
     <w:panose1 w:val="020B0604020202020204"/>
@@ -15388,10 +15583,10 @@
     <w:charset w:val="00"/>
     <w:family w:val="swiss"/>
     <w:pitch w:val="variable"/>
-    <w:sig w:usb0="E4002EFF" w:usb1="C000247B" w:usb2="00000009" w:usb3="00000000" w:csb0="000001FF" w:csb1="00000000"/>
+    <w:sig w:usb0="E4002EFF" w:usb1="C200247B" w:usb2="00000009" w:usb3="00000000" w:csb0="000001FF" w:csb1="00000000"/>
   </w:font>
   <w:font w:name="Titillium Web">
-    <w:altName w:val="Titillium Web"/>
+    <w:altName w:val="Calibri"/>
     <w:charset w:val="00"/>
     <w:family w:val="auto"/>
     <w:pitch w:val="variable"/>
@@ -15425,12 +15620,14 @@
     <w:rsidRoot w:val="007C0D6F"/>
     <w:rsid w:val="001859D4"/>
     <w:rsid w:val="002F38D1"/>
+    <w:rsid w:val="003E5F5B"/>
     <w:rsid w:val="0062195C"/>
     <w:rsid w:val="00690BD1"/>
     <w:rsid w:val="006F3E9E"/>
     <w:rsid w:val="0077137A"/>
     <w:rsid w:val="00790F85"/>
     <w:rsid w:val="007C0D6F"/>
+    <w:rsid w:val="00806841"/>
     <w:rsid w:val="00835776"/>
     <w:rsid w:val="00852004"/>
     <w:rsid w:val="008941A4"/>

</xml_diff>

<commit_message>
Rory Backend Group Report
</commit_message>
<xml_diff>
--- a/Documentation/reports/Final-Report-Draft.docx
+++ b/Documentation/reports/Final-Report-Draft.docx
@@ -100,7 +100,7 @@
                                   <w:tblDescription w:val="Cover page layout"/>
                                 </w:tblPr>
                                 <w:tblGrid>
-                                  <w:gridCol w:w="10805"/>
+                                  <w:gridCol w:w="10800"/>
                                 </w:tblGrid>
                                 <w:tr>
                                   <w:trPr>
@@ -203,6 +203,7 @@
                                           <w:dataBinding w:prefixMappings="xmlns:ns0='http://purl.org/dc/elements/1.1/' xmlns:ns1='http://schemas.openxmlformats.org/package/2006/metadata/core-properties' " w:xpath="/ns1:coreProperties[1]/ns0:title[1]" w:storeItemID="{6C3C8BC8-F283-45AE-878A-BAB7291924A1}"/>
                                           <w:text/>
                                         </w:sdtPr>
+                                        <w:sdtEndPr/>
                                         <w:sdtContent>
                                           <w:r>
                                             <w:rPr>
@@ -243,6 +244,7 @@
                                           <w:dataBinding w:prefixMappings="xmlns:ns0='http://purl.org/dc/elements/1.1/' xmlns:ns1='http://schemas.openxmlformats.org/package/2006/metadata/core-properties' " w:xpath="/ns1:coreProperties[1]/ns0:subject[1]" w:storeItemID="{6C3C8BC8-F283-45AE-878A-BAB7291924A1}"/>
                                           <w:text/>
                                         </w:sdtPr>
+                                        <w:sdtEndPr/>
                                         <w:sdtContent>
                                           <w:r>
                                             <w:rPr>
@@ -288,9 +290,9 @@
                                         <w:tblDescription w:val="Cover page info"/>
                                       </w:tblPr>
                                       <w:tblGrid>
-                                        <w:gridCol w:w="3601"/>
-                                        <w:gridCol w:w="3602"/>
-                                        <w:gridCol w:w="3602"/>
+                                        <w:gridCol w:w="3600"/>
+                                        <w:gridCol w:w="3600"/>
+                                        <w:gridCol w:w="3600"/>
                                       </w:tblGrid>
                                       <w:tr>
                                         <w:trPr>
@@ -307,6 +309,7 @@
                                             <w:dataBinding w:prefixMappings="xmlns:ns0='http://purl.org/dc/elements/1.1/' xmlns:ns1='http://schemas.openxmlformats.org/package/2006/metadata/core-properties' " w:xpath="/ns1:coreProperties[1]/ns0:creator[1]" w:storeItemID="{6C3C8BC8-F283-45AE-878A-BAB7291924A1}"/>
                                             <w:text/>
                                           </w:sdtPr>
+                                          <w:sdtEndPr/>
                                           <w:sdtContent>
                                             <w:tc>
                                               <w:tcPr>
@@ -353,6 +356,7 @@
                                                 <w:calendar w:val="gregorian"/>
                                               </w:date>
                                             </w:sdtPr>
+                                            <w:sdtEndPr/>
                                             <w:sdtContent>
                                               <w:p>
                                                 <w:pPr>
@@ -389,6 +393,7 @@
                                             <w:dataBinding w:prefixMappings="xmlns:ns0='http://purl.org/dc/elements/1.1/' xmlns:ns1='http://schemas.openxmlformats.org/package/2006/metadata/core-properties' " w:xpath="/ns1:coreProperties[1]/ns1:category[1]" w:storeItemID="{6C3C8BC8-F283-45AE-878A-BAB7291924A1}"/>
                                             <w:text/>
                                           </w:sdtPr>
+                                          <w:sdtEndPr/>
                                           <w:sdtContent>
                                             <w:tc>
                                               <w:tcPr>
@@ -466,7 +471,7 @@
                             <w:tblDescription w:val="Cover page layout"/>
                           </w:tblPr>
                           <w:tblGrid>
-                            <w:gridCol w:w="10805"/>
+                            <w:gridCol w:w="10800"/>
                           </w:tblGrid>
                           <w:tr>
                             <w:trPr>
@@ -569,6 +574,7 @@
                                     <w:dataBinding w:prefixMappings="xmlns:ns0='http://purl.org/dc/elements/1.1/' xmlns:ns1='http://schemas.openxmlformats.org/package/2006/metadata/core-properties' " w:xpath="/ns1:coreProperties[1]/ns0:title[1]" w:storeItemID="{6C3C8BC8-F283-45AE-878A-BAB7291924A1}"/>
                                     <w:text/>
                                   </w:sdtPr>
+                                  <w:sdtEndPr/>
                                   <w:sdtContent>
                                     <w:r>
                                       <w:rPr>
@@ -609,6 +615,7 @@
                                     <w:dataBinding w:prefixMappings="xmlns:ns0='http://purl.org/dc/elements/1.1/' xmlns:ns1='http://schemas.openxmlformats.org/package/2006/metadata/core-properties' " w:xpath="/ns1:coreProperties[1]/ns0:subject[1]" w:storeItemID="{6C3C8BC8-F283-45AE-878A-BAB7291924A1}"/>
                                     <w:text/>
                                   </w:sdtPr>
+                                  <w:sdtEndPr/>
                                   <w:sdtContent>
                                     <w:r>
                                       <w:rPr>
@@ -654,9 +661,9 @@
                                   <w:tblDescription w:val="Cover page info"/>
                                 </w:tblPr>
                                 <w:tblGrid>
-                                  <w:gridCol w:w="3601"/>
-                                  <w:gridCol w:w="3602"/>
-                                  <w:gridCol w:w="3602"/>
+                                  <w:gridCol w:w="3600"/>
+                                  <w:gridCol w:w="3600"/>
+                                  <w:gridCol w:w="3600"/>
                                 </w:tblGrid>
                                 <w:tr>
                                   <w:trPr>
@@ -673,6 +680,7 @@
                                       <w:dataBinding w:prefixMappings="xmlns:ns0='http://purl.org/dc/elements/1.1/' xmlns:ns1='http://schemas.openxmlformats.org/package/2006/metadata/core-properties' " w:xpath="/ns1:coreProperties[1]/ns0:creator[1]" w:storeItemID="{6C3C8BC8-F283-45AE-878A-BAB7291924A1}"/>
                                       <w:text/>
                                     </w:sdtPr>
+                                    <w:sdtEndPr/>
                                     <w:sdtContent>
                                       <w:tc>
                                         <w:tcPr>
@@ -719,6 +727,7 @@
                                           <w:calendar w:val="gregorian"/>
                                         </w:date>
                                       </w:sdtPr>
+                                      <w:sdtEndPr/>
                                       <w:sdtContent>
                                         <w:p>
                                           <w:pPr>
@@ -755,6 +764,7 @@
                                       <w:dataBinding w:prefixMappings="xmlns:ns0='http://purl.org/dc/elements/1.1/' xmlns:ns1='http://schemas.openxmlformats.org/package/2006/metadata/core-properties' " w:xpath="/ns1:coreProperties[1]/ns1:category[1]" w:storeItemID="{6C3C8BC8-F283-45AE-878A-BAB7291924A1}"/>
                                       <w:text/>
                                     </w:sdtPr>
+                                    <w:sdtEndPr/>
                                     <w:sdtContent>
                                       <w:tc>
                                         <w:tcPr>
@@ -834,6 +844,7 @@
               <w:docPartUnique/>
             </w:docPartObj>
           </w:sdtPr>
+          <w:sdtEndPr/>
           <w:sdtContent>
             <w:p>
               <w:pPr>
@@ -3235,14 +3246,27 @@
           <w:r>
             <w:t xml:space="preserve">Table </w:t>
           </w:r>
-          <w:fldSimple w:instr=" SEQ Table \* ARABIC ">
-            <w:r>
-              <w:rPr>
-                <w:noProof/>
-              </w:rPr>
-              <w:t>1</w:t>
-            </w:r>
-          </w:fldSimple>
+          <w:r>
+            <w:fldChar w:fldCharType="begin"/>
+          </w:r>
+          <w:r>
+            <w:instrText xml:space="preserve"> SEQ Table \* ARABIC </w:instrText>
+          </w:r>
+          <w:r>
+            <w:fldChar w:fldCharType="separate"/>
+          </w:r>
+          <w:r>
+            <w:rPr>
+              <w:noProof/>
+            </w:rPr>
+            <w:t>1</w:t>
+          </w:r>
+          <w:r>
+            <w:rPr>
+              <w:noProof/>
+            </w:rPr>
+            <w:fldChar w:fldCharType="end"/>
+          </w:r>
           <w:r>
             <w:t xml:space="preserve"> </w:t>
           </w:r>
@@ -3565,18 +3589,33 @@
             <w:rPr>
               <w:rFonts w:cs="Arial"/>
             </w:rPr>
-            <w:t>on the 2</w:t>
+            <w:t xml:space="preserve">on the </w:t>
+          </w:r>
+          <w:proofErr w:type="gramStart"/>
+          <w:r>
+            <w:rPr>
+              <w:rFonts w:cs="Arial"/>
+            </w:rPr>
+            <w:t>2</w:t>
           </w:r>
           <w:r>
             <w:rPr>
               <w:rFonts w:cs="Arial"/>
               <w:vertAlign w:val="superscript"/>
             </w:rPr>
-            <w:t xml:space="preserve">nd </w:t>
-          </w:r>
+            <w:t>nd</w:t>
+          </w:r>
+          <w:proofErr w:type="gramEnd"/>
           <w:r>
             <w:rPr>
               <w:rFonts w:cs="Arial"/>
+              <w:vertAlign w:val="superscript"/>
+            </w:rPr>
+            <w:t xml:space="preserve"> </w:t>
+          </w:r>
+          <w:r>
+            <w:rPr>
+              <w:rFonts w:cs="Arial"/>
             </w:rPr>
             <w:t>February 2023</w:t>
           </w:r>
@@ -3590,7 +3629,21 @@
             <w:rPr>
               <w:rFonts w:cs="Arial"/>
             </w:rPr>
-            <w:t xml:space="preserve"> MS representatives highlighted their vision for the Dunfermline association, their long-term objectives, and aspirations. The MS team want to build an exemplar of a modern adaptive association embracing the wider community and diverse interests. i.e., Computer club, guitar club and workshop facilities. But also a lending library for the many tools, books, videos, and publications that </w:t>
+            <w:t xml:space="preserve"> MS representatives highlighted their vision for the Dunfermline association, their long-term objectives, and aspirations. The MS team want to build an exemplar of a modern adaptive association embracing the wider community and diverse interests. i.e., Computer club, guitar club and workshop facilities. But </w:t>
+          </w:r>
+          <w:proofErr w:type="gramStart"/>
+          <w:r>
+            <w:rPr>
+              <w:rFonts w:cs="Arial"/>
+            </w:rPr>
+            <w:t>also</w:t>
+          </w:r>
+          <w:proofErr w:type="gramEnd"/>
+          <w:r>
+            <w:rPr>
+              <w:rFonts w:cs="Arial"/>
+            </w:rPr>
+            <w:t xml:space="preserve"> a lending library for the many tools, books, videos, and publications that </w:t>
           </w:r>
           <w:r>
             <w:rPr>
@@ -4793,14 +4846,27 @@
           <w:r>
             <w:t xml:space="preserve">Table </w:t>
           </w:r>
-          <w:fldSimple w:instr=" SEQ Table \* ARABIC ">
-            <w:r>
-              <w:rPr>
-                <w:noProof/>
-              </w:rPr>
-              <w:t>2</w:t>
-            </w:r>
-          </w:fldSimple>
+          <w:r>
+            <w:fldChar w:fldCharType="begin"/>
+          </w:r>
+          <w:r>
+            <w:instrText xml:space="preserve"> SEQ Table \* ARABIC </w:instrText>
+          </w:r>
+          <w:r>
+            <w:fldChar w:fldCharType="separate"/>
+          </w:r>
+          <w:r>
+            <w:rPr>
+              <w:noProof/>
+            </w:rPr>
+            <w:t>2</w:t>
+          </w:r>
+          <w:r>
+            <w:rPr>
+              <w:noProof/>
+            </w:rPr>
+            <w:fldChar w:fldCharType="end"/>
+          </w:r>
           <w:r>
             <w:t xml:space="preserve"> MoSCoW Prioritisation (Proposed)</w:t>
           </w:r>
@@ -5349,14 +5415,27 @@
           <w:r>
             <w:t xml:space="preserve">Table </w:t>
           </w:r>
-          <w:fldSimple w:instr=" SEQ Table \* ARABIC ">
-            <w:r>
-              <w:rPr>
-                <w:noProof/>
-              </w:rPr>
-              <w:t>3</w:t>
-            </w:r>
-          </w:fldSimple>
+          <w:r>
+            <w:fldChar w:fldCharType="begin"/>
+          </w:r>
+          <w:r>
+            <w:instrText xml:space="preserve"> SEQ Table \* ARABIC </w:instrText>
+          </w:r>
+          <w:r>
+            <w:fldChar w:fldCharType="separate"/>
+          </w:r>
+          <w:r>
+            <w:rPr>
+              <w:noProof/>
+            </w:rPr>
+            <w:t>3</w:t>
+          </w:r>
+          <w:r>
+            <w:rPr>
+              <w:noProof/>
+            </w:rPr>
+            <w:fldChar w:fldCharType="end"/>
+          </w:r>
           <w:r>
             <w:t xml:space="preserve"> </w:t>
           </w:r>
@@ -5645,8 +5724,13 @@
           <w:r>
             <w:t xml:space="preserve"> Project manager, </w:t>
           </w:r>
-          <w:r>
-            <w:t>Principle Backend Developer</w:t>
+          <w:proofErr w:type="gramStart"/>
+          <w:r>
+            <w:t>Principle</w:t>
+          </w:r>
+          <w:proofErr w:type="gramEnd"/>
+          <w:r>
+            <w:t xml:space="preserve"> Backend Developer</w:t>
           </w:r>
           <w:r>
             <w:t xml:space="preserve">, </w:t>
@@ -6005,14 +6089,296 @@
           </w:pPr>
         </w:p>
         <w:p>
-          <w:pPr>
-            <w:jc w:val="both"/>
-          </w:pPr>
-          <w:r>
-            <w:t xml:space="preserve">Rory please put a pen picture here about your role and what you </w:t>
-          </w:r>
-          <w:r>
-            <w:t>gained from the experience</w:t>
+          <w:r>
+            <w:t xml:space="preserve">The Principal Backend Developer (PBD) of the Mens Shed web application, Rory Mackintosh (PBD) worked alongside (SBD) Duncan Hastie to design and develop the backend functionality. The overall experience of designing and developing the backend of the web application has been a challenging yet rewarding experience that has allowed us to learn </w:t>
+          </w:r>
+          <w:proofErr w:type="gramStart"/>
+          <w:r>
+            <w:t>a number of</w:t>
+          </w:r>
+          <w:proofErr w:type="gramEnd"/>
+          <w:r>
+            <w:t xml:space="preserve"> new skills and techniques not only from a practical standpoint but also within a group environment as well. The development of the web application followed the design plan previously created by the team. The main backend design elements that have been implemented into our web application is the use of the Python Flask framework which is a web development framework used alongside the python programming language to allow for more efficient and sleeker web development by making use of built in features such as the routes function for returning html templates and adding functionality to pages. The use of a packaged files structure which can be noted in appendix 5 and the use of an SQLite database implemented within the web application which has been used to store given data provided by the Mens Shed team as well as the data created by users who use the website.</w:t>
+          </w:r>
+        </w:p>
+        <w:p>
+          <w:r>
+            <w:t xml:space="preserve">Some key features had been requested by the Mens Shed team during the design stage of the project. These features include admin functionality which allows admin users to have access to pages regular users cannot and a booking function where different branches of the Mens Shed organisation can request to book equipment such as tools for a certain </w:t>
+          </w:r>
+          <w:proofErr w:type="gramStart"/>
+          <w:r>
+            <w:t>period of time</w:t>
+          </w:r>
+          <w:proofErr w:type="gramEnd"/>
+          <w:r>
+            <w:t>. The PBD, Rory Mackintosh took it upon himself along with SBD Duncan Hastie to decide what features to implement given our limited time frame to complete the web application. The design and developed features implemented within the web app can be seen as follows:</w:t>
+          </w:r>
+        </w:p>
+        <w:tbl>
+          <w:tblPr>
+            <w:tblStyle w:val="TableGrid"/>
+            <w:tblW w:w="0" w:type="auto"/>
+            <w:tblLook w:val="04A0" w:firstRow="1" w:lastRow="0" w:firstColumn="1" w:lastColumn="0" w:noHBand="0" w:noVBand="1"/>
+          </w:tblPr>
+          <w:tblGrid>
+            <w:gridCol w:w="4814"/>
+            <w:gridCol w:w="4814"/>
+          </w:tblGrid>
+          <w:tr>
+            <w:tc>
+              <w:tcPr>
+                <w:tcW w:w="4814" w:type="dxa"/>
+              </w:tcPr>
+              <w:p>
+                <w:pPr>
+                  <w:rPr>
+                    <w:b/>
+                    <w:bCs/>
+                  </w:rPr>
+                </w:pPr>
+                <w:r>
+                  <w:rPr>
+                    <w:b/>
+                    <w:bCs/>
+                  </w:rPr>
+                  <w:t>Feature</w:t>
+                </w:r>
+              </w:p>
+            </w:tc>
+            <w:tc>
+              <w:tcPr>
+                <w:tcW w:w="4814" w:type="dxa"/>
+              </w:tcPr>
+              <w:p>
+                <w:pPr>
+                  <w:rPr>
+                    <w:b/>
+                    <w:bCs/>
+                  </w:rPr>
+                </w:pPr>
+                <w:r>
+                  <w:rPr>
+                    <w:b/>
+                    <w:bCs/>
+                  </w:rPr>
+                  <w:t>Description</w:t>
+                </w:r>
+              </w:p>
+            </w:tc>
+          </w:tr>
+          <w:tr>
+            <w:tc>
+              <w:tcPr>
+                <w:tcW w:w="4814" w:type="dxa"/>
+              </w:tcPr>
+              <w:p>
+                <w:r>
+                  <w:t>Database Creation &amp; Population</w:t>
+                </w:r>
+              </w:p>
+            </w:tc>
+            <w:tc>
+              <w:tcPr>
+                <w:tcW w:w="4814" w:type="dxa"/>
+              </w:tcPr>
+              <w:p>
+                <w:r>
+                  <w:t>The first feature implemented by the PBD and SBD was the creation of the SQLite database used to store and present Mens Shed data.</w:t>
+                </w:r>
+              </w:p>
+              <w:p/>
+              <w:p>
+                <w:r>
+                  <w:lastRenderedPageBreak/>
+                  <w:t>The initial SQL script was created by the Duncan Hastie (SBD) to be used within the SQLite command line interface which was done by Rory Mackintosh (PBD) to create an empty database with the correct tables, columns and assigned types.</w:t>
+                </w:r>
+              </w:p>
+              <w:p/>
+              <w:p>
+                <w:r>
+                  <w:t>Once created the next step was to populate the database with the given Mens Shed data. The data was transferred into a CSV file by Duncan Hastie (SBD) which was then used to be automatically implemented into the build database via SQLite command line interface by Rory Mackintosh (PBD). This was done with the tools data which was added to the Tools table within the database.</w:t>
+                </w:r>
+              </w:p>
+            </w:tc>
+          </w:tr>
+          <w:tr>
+            <w:tc>
+              <w:tcPr>
+                <w:tcW w:w="4814" w:type="dxa"/>
+              </w:tcPr>
+              <w:p>
+                <w:r>
+                  <w:lastRenderedPageBreak/>
+                  <w:t>Signup Functionality</w:t>
+                </w:r>
+              </w:p>
+            </w:tc>
+            <w:tc>
+              <w:tcPr>
+                <w:tcW w:w="4814" w:type="dxa"/>
+              </w:tcPr>
+              <w:p>
+                <w:r>
+                  <w:t xml:space="preserve">The next feature developed for the Mens Shed web application was a signup feature which allows users to create an account by taking details such as email, username, and password. These details are then stored in the SQLite database under the Users table which is later used for the login feature. </w:t>
+                </w:r>
+              </w:p>
+              <w:p/>
+              <w:p>
+                <w:r>
+                  <w:t>The stored user data is also used during the signup function to check whether a new user is trying to input an already existing username or email.</w:t>
+                </w:r>
+              </w:p>
+              <w:p/>
+              <w:p>
+                <w:r>
+                  <w:t>The python code for this functionality is stored under the signup route which returns the signup.html template</w:t>
+                </w:r>
+              </w:p>
+            </w:tc>
+          </w:tr>
+          <w:tr>
+            <w:tc>
+              <w:tcPr>
+                <w:tcW w:w="4814" w:type="dxa"/>
+              </w:tcPr>
+              <w:p>
+                <w:r>
+                  <w:t>Login Functionality</w:t>
+                </w:r>
+              </w:p>
+            </w:tc>
+            <w:tc>
+              <w:tcPr>
+                <w:tcW w:w="4814" w:type="dxa"/>
+              </w:tcPr>
+              <w:p>
+                <w:r>
+                  <w:t>The login feature takes users data from the Users table within the SQLite database to authenticate that a current user has an email and password to gain access to the Mens Shed web app.</w:t>
+                </w:r>
+              </w:p>
+              <w:p/>
+              <w:p>
+                <w:r>
+                  <w:t>If the enters the wrong email or password a message will be flashed telling them that their details are wrong and to try again.</w:t>
+                </w:r>
+              </w:p>
+              <w:p/>
+              <w:p>
+                <w:r>
+                  <w:t xml:space="preserve">If a user enters the correct details, then the current user will have access to more pages within the web app such as the bookings page using Jinja2 within the HTML files. They will also get a flashed </w:t>
+                </w:r>
+                <w:r>
+                  <w:lastRenderedPageBreak/>
+                  <w:t>message telling them that they have been logged in successfully.</w:t>
+                </w:r>
+              </w:p>
+            </w:tc>
+          </w:tr>
+          <w:tr>
+            <w:tc>
+              <w:tcPr>
+                <w:tcW w:w="4814" w:type="dxa"/>
+              </w:tcPr>
+              <w:p>
+                <w:r>
+                  <w:lastRenderedPageBreak/>
+                  <w:t>Tool Search Functionality</w:t>
+                </w:r>
+              </w:p>
+            </w:tc>
+            <w:tc>
+              <w:tcPr>
+                <w:tcW w:w="4814" w:type="dxa"/>
+              </w:tcPr>
+              <w:p>
+                <w:r>
+                  <w:t>The Tool search function allows users to search for tools that are currently owned by the Mens Shed organisation.</w:t>
+                </w:r>
+              </w:p>
+              <w:p/>
+              <w:p>
+                <w:r>
+                  <w:t>Using the given Tool data by the Mens Shed team we used this data to populate the Tool table within the SQLite database which is then used for the search function by using an SQLite query to search for tools that users enter. For example, if a user wants to search for a drill, they can enter the word drill and using the LIKE function within SQLite queries it will return all results that contain the word drill in it showing the user all the different types of drills currently in possession of the Mens Shed organisation.</w:t>
+                </w:r>
+              </w:p>
+            </w:tc>
+          </w:tr>
+          <w:tr>
+            <w:tc>
+              <w:tcPr>
+                <w:tcW w:w="4814" w:type="dxa"/>
+              </w:tcPr>
+              <w:p>
+                <w:r>
+                  <w:t xml:space="preserve">Booking Functionality Prototype </w:t>
+                </w:r>
+              </w:p>
+            </w:tc>
+            <w:tc>
+              <w:tcPr>
+                <w:tcW w:w="4814" w:type="dxa"/>
+              </w:tcPr>
+              <w:p>
+                <w:r>
+                  <w:t>The Booking function currently implemented within the Mens Shed web app it currently just a prototype to give the owners of the Dunfermline Mens Shed branch an example of how they could book equipment between branches.</w:t>
+                </w:r>
+              </w:p>
+              <w:p/>
+              <w:p>
+                <w:r>
+                  <w:t>The Booking function allows users to enter their name, the item id of the item they want, the date they would like to book it, the start time they would like it for and the end time. These details are then stored in the SQLite database under the Bookings table. If a user tries to make a booking with an item that is already taken during that time slot, then the user will receive a warning message telling them that item is invalid and to choose another time.</w:t>
+                </w:r>
+              </w:p>
+              <w:p/>
+              <w:p>
+                <w:r>
+                  <w:t>Bookings are automatically deleted from the Bookings table once the date and end time of that booking has past used the current time.</w:t>
+                </w:r>
+              </w:p>
+            </w:tc>
+          </w:tr>
+          <w:tr>
+            <w:tc>
+              <w:tcPr>
+                <w:tcW w:w="4814" w:type="dxa"/>
+              </w:tcPr>
+              <w:p>
+                <w:r>
+                  <w:t xml:space="preserve">Admin Access Only Functionality </w:t>
+                </w:r>
+              </w:p>
+            </w:tc>
+            <w:tc>
+              <w:tcPr>
+                <w:tcW w:w="4814" w:type="dxa"/>
+              </w:tcPr>
+              <w:p>
+                <w:r>
+                  <w:t>The admin access only function uses a decorator to check whether a user has the admin access column within the Users table set to true. If the user has admin access, then they will be able to see and enter pages that other users are not permitted to enter.</w:t>
+                </w:r>
+              </w:p>
+              <w:p/>
+              <w:p>
+                <w:r>
+                  <w:lastRenderedPageBreak/>
+                  <w:t xml:space="preserve">If a user does not have admin access, then they will not be able to see admin pages within the navbar. If the user attempts to access </w:t>
+                </w:r>
+                <w:proofErr w:type="spellStart"/>
+                <w:r>
+                  <w:t>an</w:t>
+                </w:r>
+                <w:proofErr w:type="spellEnd"/>
+                <w:r>
+                  <w:t xml:space="preserve"> admin page via the search bar they will be returned to the home page with a message stating, they are not permitted to enter this page.</w:t>
+                </w:r>
+              </w:p>
+            </w:tc>
+          </w:tr>
+        </w:tbl>
+        <w:p/>
+        <w:p>
+          <w:r>
+            <w:t>Overall, my experience as the principal backend developer has been a crucial chapter in my development as a programmer and a key building block in my career and achieving my goals. Designing and developing these features for the Mens Shed web application has been a challenging yet rewarding experience with many new skills learnt along the way. In summary I feel as though this has been one of the most important tasks set within my career so far and look forward to what comes next.</w:t>
           </w:r>
         </w:p>
         <w:p>
@@ -6041,7 +6407,15 @@
             <w:jc w:val="both"/>
           </w:pPr>
           <w:r>
-            <w:t>Duncan before you go off to the navy please do the same</w:t>
+            <w:t xml:space="preserve">Duncan before you go off to the </w:t>
+          </w:r>
+          <w:proofErr w:type="gramStart"/>
+          <w:r>
+            <w:t>navy</w:t>
+          </w:r>
+          <w:proofErr w:type="gramEnd"/>
+          <w:r>
+            <w:t xml:space="preserve"> please do the same</w:t>
           </w:r>
         </w:p>
         <w:p>
@@ -6069,8 +6443,13 @@
           <w:pPr>
             <w:jc w:val="both"/>
           </w:pPr>
-          <w:r>
-            <w:t>Joe please put a pen picture here about your role and what you gained from the experience</w:t>
+          <w:proofErr w:type="gramStart"/>
+          <w:r>
+            <w:t>Joe</w:t>
+          </w:r>
+          <w:proofErr w:type="gramEnd"/>
+          <w:r>
+            <w:t xml:space="preserve"> please put a pen picture here about your role and what you gained from the experience</w:t>
           </w:r>
         </w:p>
         <w:p>
@@ -6098,8 +6477,13 @@
           <w:pPr>
             <w:jc w:val="both"/>
           </w:pPr>
-          <w:r>
-            <w:t>Daniel please put a pen picture here about your role and what you gained from the experience</w:t>
+          <w:proofErr w:type="gramStart"/>
+          <w:r>
+            <w:t>Daniel</w:t>
+          </w:r>
+          <w:proofErr w:type="gramEnd"/>
+          <w:r>
+            <w:t xml:space="preserve"> please put a pen picture here about your role and what you gained from the experience</w:t>
           </w:r>
         </w:p>
         <w:p>
@@ -6242,11 +6626,173 @@
             <w:jc w:val="both"/>
           </w:pPr>
           <w:r>
-            <w:t>Rory please write about the backend de</w:t>
-          </w:r>
-          <w:r>
-            <w:t>velopment and the technologies employed and your collaboration where needed with the UI team</w:t>
-          </w:r>
+            <w:t xml:space="preserve">During the backend development many different technologies were used to </w:t>
+          </w:r>
+          <w:r>
+            <w:t xml:space="preserve">design and develop the backend of the Mens Shed web app. Some of the main technologies used </w:t>
+          </w:r>
+          <w:r>
+            <w:t>were the python programming language, the flask framework</w:t>
+          </w:r>
+          <w:r>
+            <w:t xml:space="preserve">, the </w:t>
+          </w:r>
+          <w:r>
+            <w:t>Linux</w:t>
+          </w:r>
+          <w:r>
+            <w:t xml:space="preserve"> command line to set up virtual environments to work on the web application and </w:t>
+          </w:r>
+          <w:r>
+            <w:t xml:space="preserve">Jinja2 that allows the backend functions to communicate with the front end to give users </w:t>
+          </w:r>
+          <w:r>
+            <w:t xml:space="preserve">visual functionality. </w:t>
+          </w:r>
+        </w:p>
+        <w:p>
+          <w:pPr>
+            <w:jc w:val="both"/>
+          </w:pPr>
+          <w:r>
+            <w:t xml:space="preserve">The flask framework was a vital technology to </w:t>
+          </w:r>
+          <w:r>
+            <w:t>use</w:t>
+          </w:r>
+          <w:r>
+            <w:t xml:space="preserve"> during development as it allowed for easier web development for the backend team</w:t>
+          </w:r>
+          <w:r>
+            <w:t>.</w:t>
+          </w:r>
+          <w:r>
+            <w:t xml:space="preserve"> </w:t>
+          </w:r>
+          <w:r>
+            <w:t>A</w:t>
+          </w:r>
+          <w:r>
+            <w:t xml:space="preserve">s </w:t>
+          </w:r>
+          <w:r>
+            <w:t xml:space="preserve">the flask framework has many built in functions for </w:t>
+          </w:r>
+          <w:r>
+            <w:t>easy web development which were used throughout the development of the Mens Shed web application.</w:t>
+          </w:r>
+        </w:p>
+        <w:p>
+          <w:pPr>
+            <w:jc w:val="both"/>
+          </w:pPr>
+          <w:r>
+            <w:t xml:space="preserve">Jinja2 was one of the most important technologies during </w:t>
+          </w:r>
+          <w:r>
+            <w:t>development</w:t>
+          </w:r>
+          <w:r>
+            <w:t xml:space="preserve"> from both a practical and </w:t>
+          </w:r>
+          <w:r>
+            <w:t xml:space="preserve">group perspective. Jinja2 allows the backend team to create </w:t>
+          </w:r>
+          <w:r>
+            <w:t xml:space="preserve">function </w:t>
+          </w:r>
+          <w:r>
+            <w:t xml:space="preserve">variables that can be used by the </w:t>
+          </w:r>
+          <w:r>
+            <w:t>front-end</w:t>
+          </w:r>
+          <w:r>
+            <w:t xml:space="preserve"> team </w:t>
+          </w:r>
+          <w:r>
+            <w:t>in their HTML templates. Th</w:t>
+          </w:r>
+          <w:r>
+            <w:t xml:space="preserve">is allowed the backend team to work alongside the front-end team which brought us </w:t>
+          </w:r>
+          <w:r>
+            <w:t>together as a group instead of two separate teams. Not only does Jinja2 allow for the backend feature</w:t>
+          </w:r>
+          <w:r>
+            <w:t>s</w:t>
+          </w:r>
+          <w:r>
+            <w:t xml:space="preserve"> to </w:t>
+          </w:r>
+          <w:r>
+            <w:t xml:space="preserve">have user functionality via the </w:t>
+          </w:r>
+          <w:r>
+            <w:t>front-end,</w:t>
+          </w:r>
+          <w:r>
+            <w:t xml:space="preserve"> but </w:t>
+          </w:r>
+          <w:r>
+            <w:t xml:space="preserve">it also allows both teams to collaborate and share skills between each other making it a valuable learning </w:t>
+          </w:r>
+          <w:r>
+            <w:t>experience for both teams.</w:t>
+          </w:r>
+        </w:p>
+        <w:p>
+          <w:pPr>
+            <w:jc w:val="both"/>
+          </w:pPr>
+          <w:r>
+            <w:t>Overall team collaboration between the front-end and backend team was a valuable experience</w:t>
+          </w:r>
+          <w:r>
+            <w:t xml:space="preserve"> as it gave both teams a </w:t>
+          </w:r>
+          <w:r>
+            <w:t>different perspective into development of the Mens Shed web application</w:t>
+          </w:r>
+          <w:r>
+            <w:t>.</w:t>
+          </w:r>
+          <w:r>
+            <w:t xml:space="preserve"> Not only was the practical experience</w:t>
+          </w:r>
+          <w:r>
+            <w:t xml:space="preserve"> </w:t>
+          </w:r>
+          <w:r>
+            <w:t>of co</w:t>
+          </w:r>
+          <w:r>
+            <w:t>llaborating with the front-end team a valuable use of time</w:t>
+          </w:r>
+          <w:r>
+            <w:t xml:space="preserve"> </w:t>
+          </w:r>
+          <w:r>
+            <w:t xml:space="preserve">but </w:t>
+          </w:r>
+          <w:r>
+            <w:t xml:space="preserve">the experience has also added a new social skill set for both teams when moving forward </w:t>
+          </w:r>
+          <w:r>
+            <w:t xml:space="preserve">to future projects and other group tasks. In summary </w:t>
+          </w:r>
+          <w:r>
+            <w:lastRenderedPageBreak/>
+            <w:t xml:space="preserve">collaboration with the frontend team has been a valuable rewarding task </w:t>
+          </w:r>
+          <w:r>
+            <w:t>faced in the development of the Mens Shed web application.</w:t>
+          </w:r>
+        </w:p>
+        <w:p>
+          <w:pPr>
+            <w:jc w:val="both"/>
+          </w:pPr>
         </w:p>
         <w:p>
           <w:pPr>
@@ -6282,8 +6828,13 @@
           <w:pPr>
             <w:jc w:val="both"/>
           </w:pPr>
-          <w:r>
-            <w:t>Joe please do the same for the UI development</w:t>
+          <w:proofErr w:type="gramStart"/>
+          <w:r>
+            <w:t>Joe</w:t>
+          </w:r>
+          <w:proofErr w:type="gramEnd"/>
+          <w:r>
+            <w:t xml:space="preserve"> please do the same for the UI development</w:t>
           </w:r>
         </w:p>
         <w:p>
@@ -6328,7 +6879,15 @@
             <w:t>. Security</w:t>
           </w:r>
           <w:r>
-            <w:t xml:space="preserve"> considerations were communicated with the team in order to guide them as much as possible in developing a secure final product. </w:t>
+            <w:t xml:space="preserve"> considerations were communicated with the team </w:t>
+          </w:r>
+          <w:proofErr w:type="gramStart"/>
+          <w:r>
+            <w:t>in order to</w:t>
+          </w:r>
+          <w:proofErr w:type="gramEnd"/>
+          <w:r>
+            <w:t xml:space="preserve"> guide them as much as possible in developing a secure final product. </w:t>
           </w:r>
         </w:p>
         <w:p>
@@ -6352,7 +6911,6 @@
             <w:jc w:val="both"/>
           </w:pPr>
           <w:r>
-            <w:lastRenderedPageBreak/>
             <w:t>Members’</w:t>
           </w:r>
           <w:r>
@@ -6478,6 +7036,7 @@
             <w:jc w:val="both"/>
           </w:pPr>
           <w:r>
+            <w:lastRenderedPageBreak/>
             <w:t xml:space="preserve">Functionality </w:t>
           </w:r>
           <w:r>
@@ -6604,7 +7163,6 @@
             <w:jc w:val="both"/>
           </w:pPr>
           <w:r>
-            <w:lastRenderedPageBreak/>
             <w:t xml:space="preserve">The security testing needs to be completely redone once the application has reached the stage of being ready for live </w:t>
           </w:r>
           <w:r>
@@ -6966,14 +7524,27 @@
           <w:r>
             <w:t xml:space="preserve">Table </w:t>
           </w:r>
-          <w:fldSimple w:instr=" SEQ Table \* ARABIC ">
-            <w:r>
-              <w:rPr>
-                <w:noProof/>
-              </w:rPr>
-              <w:t>4</w:t>
-            </w:r>
-          </w:fldSimple>
+          <w:r>
+            <w:fldChar w:fldCharType="begin"/>
+          </w:r>
+          <w:r>
+            <w:instrText xml:space="preserve"> SEQ Table \* ARABIC </w:instrText>
+          </w:r>
+          <w:r>
+            <w:fldChar w:fldCharType="separate"/>
+          </w:r>
+          <w:r>
+            <w:rPr>
+              <w:noProof/>
+            </w:rPr>
+            <w:t>4</w:t>
+          </w:r>
+          <w:r>
+            <w:rPr>
+              <w:noProof/>
+            </w:rPr>
+            <w:fldChar w:fldCharType="end"/>
+          </w:r>
           <w:r>
             <w:t xml:space="preserve"> </w:t>
           </w:r>
@@ -6990,6 +7561,7 @@
             <w:jc w:val="both"/>
           </w:pPr>
           <w:r>
+            <w:lastRenderedPageBreak/>
             <w:t xml:space="preserve">Each question was scored out of 10 at the end of each </w:t>
           </w:r>
           <w:r>
@@ -12050,322 +12622,6 @@
     </w:p>
     <w:p>
       <w:pPr>
-        <w:spacing w:line="360" w:lineRule="auto"/>
-        <w:rPr>
-          <w:b/>
-          <w:bCs/>
-        </w:rPr>
-      </w:pPr>
-      <w:r>
-        <w:rPr>
-          <w:b/>
-          <w:bCs/>
-        </w:rPr>
-        <w:t xml:space="preserve">Reviewer: </w:t>
-      </w:r>
-      <w:r>
-        <w:rPr>
-          <w:b/>
-          <w:bCs/>
-        </w:rPr>
-        <w:tab/>
-      </w:r>
-      <w:r>
-        <w:rPr>
-          <w:b/>
-          <w:bCs/>
-        </w:rPr>
-        <w:tab/>
-        <w:t>Team:</w:t>
-      </w:r>
-    </w:p>
-    <w:p>
-      <w:pPr>
-        <w:spacing w:line="360" w:lineRule="auto"/>
-        <w:rPr>
-          <w:b/>
-          <w:bCs/>
-        </w:rPr>
-      </w:pPr>
-      <w:r>
-        <w:rPr>
-          <w:b/>
-          <w:bCs/>
-        </w:rPr>
-        <w:t>Reviewee:</w:t>
-      </w:r>
-      <w:r>
-        <w:rPr>
-          <w:b/>
-          <w:bCs/>
-        </w:rPr>
-        <w:tab/>
-      </w:r>
-      <w:r>
-        <w:rPr>
-          <w:b/>
-          <w:bCs/>
-        </w:rPr>
-        <w:tab/>
-        <w:t xml:space="preserve">Team: </w:t>
-      </w:r>
-    </w:p>
-    <w:p>
-      <w:pPr>
-        <w:spacing w:line="360" w:lineRule="auto"/>
-      </w:pPr>
-      <w:r>
-        <w:rPr>
-          <w:b/>
-          <w:bCs/>
-        </w:rPr>
-        <w:t>Date of review:</w:t>
-      </w:r>
-    </w:p>
-    <w:p>
-      <w:pPr>
-        <w:rPr>
-          <w:b/>
-          <w:bCs/>
-        </w:rPr>
-      </w:pPr>
-      <w:r>
-        <w:rPr>
-          <w:b/>
-          <w:bCs/>
-        </w:rPr>
-        <w:t>Project description</w:t>
-      </w:r>
-    </w:p>
-    <w:p>
-      <w:pPr>
-        <w:spacing w:line="360" w:lineRule="auto"/>
-        <w:rPr>
-          <w:b/>
-          <w:bCs/>
-        </w:rPr>
-      </w:pPr>
-      <w:r>
-        <w:rPr>
-          <w:b/>
-          <w:bCs/>
-        </w:rPr>
-        <w:t>Reviewer’s comments</w:t>
-      </w:r>
-      <w:r>
-        <w:rPr>
-          <w:b/>
-          <w:bCs/>
-        </w:rPr>
-        <w:t xml:space="preserve"> and recommendations</w:t>
-      </w:r>
-    </w:p>
-    <w:p>
-      <w:pPr>
-        <w:spacing w:line="360" w:lineRule="auto"/>
-        <w:ind w:left="720"/>
-      </w:pPr>
-    </w:p>
-    <w:p>
-      <w:pPr>
-        <w:spacing w:line="360" w:lineRule="auto"/>
-        <w:rPr>
-          <w:b/>
-          <w:bCs/>
-        </w:rPr>
-      </w:pPr>
-      <w:r>
-        <w:rPr>
-          <w:b/>
-          <w:bCs/>
-        </w:rPr>
-        <w:t>Response and actions taken</w:t>
-      </w:r>
-    </w:p>
-    <w:p>
-      <w:pPr>
-        <w:spacing w:line="360" w:lineRule="auto"/>
-        <w:ind w:left="720"/>
-      </w:pPr>
-    </w:p>
-    <w:p>
-      <w:pPr>
-        <w:rPr>
-          <w:b/>
-          <w:bCs/>
-        </w:rPr>
-      </w:pPr>
-      <w:r>
-        <w:rPr>
-          <w:b/>
-          <w:bCs/>
-        </w:rPr>
-        <w:t>Deliverables map</w:t>
-      </w:r>
-    </w:p>
-    <w:p>
-      <w:pPr>
-        <w:spacing w:line="360" w:lineRule="auto"/>
-        <w:rPr>
-          <w:b/>
-          <w:bCs/>
-        </w:rPr>
-      </w:pPr>
-      <w:r>
-        <w:rPr>
-          <w:b/>
-          <w:bCs/>
-        </w:rPr>
-        <w:t>Reviewer’s comments</w:t>
-      </w:r>
-      <w:r>
-        <w:rPr>
-          <w:b/>
-          <w:bCs/>
-        </w:rPr>
-        <w:t xml:space="preserve"> and recommendations</w:t>
-      </w:r>
-    </w:p>
-    <w:p>
-      <w:pPr>
-        <w:spacing w:line="360" w:lineRule="auto"/>
-        <w:ind w:left="720"/>
-      </w:pPr>
-    </w:p>
-    <w:p>
-      <w:pPr>
-        <w:spacing w:line="360" w:lineRule="auto"/>
-        <w:rPr>
-          <w:b/>
-          <w:bCs/>
-        </w:rPr>
-      </w:pPr>
-      <w:r>
-        <w:rPr>
-          <w:b/>
-          <w:bCs/>
-        </w:rPr>
-        <w:t>Response and actions taken</w:t>
-      </w:r>
-    </w:p>
-    <w:p>
-      <w:pPr>
-        <w:spacing w:line="360" w:lineRule="auto"/>
-        <w:ind w:left="720"/>
-      </w:pPr>
-    </w:p>
-    <w:p>
-      <w:pPr>
-        <w:rPr>
-          <w:b/>
-          <w:bCs/>
-        </w:rPr>
-      </w:pPr>
-      <w:r>
-        <w:rPr>
-          <w:b/>
-          <w:bCs/>
-        </w:rPr>
-        <w:t>Follow-up register</w:t>
-      </w:r>
-    </w:p>
-    <w:p>
-      <w:pPr>
-        <w:spacing w:line="360" w:lineRule="auto"/>
-        <w:rPr>
-          <w:b/>
-          <w:bCs/>
-        </w:rPr>
-      </w:pPr>
-      <w:r>
-        <w:rPr>
-          <w:b/>
-          <w:bCs/>
-        </w:rPr>
-        <w:t>Reviewer’s comments</w:t>
-      </w:r>
-      <w:r>
-        <w:rPr>
-          <w:b/>
-          <w:bCs/>
-        </w:rPr>
-        <w:t xml:space="preserve"> and recommendations</w:t>
-      </w:r>
-    </w:p>
-    <w:p>
-      <w:pPr>
-        <w:spacing w:line="360" w:lineRule="auto"/>
-        <w:ind w:left="720"/>
-      </w:pPr>
-    </w:p>
-    <w:p>
-      <w:pPr>
-        <w:spacing w:line="360" w:lineRule="auto"/>
-        <w:rPr>
-          <w:b/>
-          <w:bCs/>
-        </w:rPr>
-      </w:pPr>
-      <w:r>
-        <w:rPr>
-          <w:b/>
-          <w:bCs/>
-        </w:rPr>
-        <w:t>Response and actions taken</w:t>
-      </w:r>
-    </w:p>
-    <w:p>
-      <w:pPr>
-        <w:spacing w:line="360" w:lineRule="auto"/>
-        <w:ind w:left="720"/>
-      </w:pPr>
-    </w:p>
-    <w:p>
-      <w:pPr>
-        <w:rPr>
-          <w:b/>
-          <w:bCs/>
-        </w:rPr>
-      </w:pPr>
-      <w:r>
-        <w:rPr>
-          <w:b/>
-          <w:bCs/>
-        </w:rPr>
-        <w:t>Quality of document (clarity, presentation, etc.)</w:t>
-      </w:r>
-    </w:p>
-    <w:p>
-      <w:pPr>
-        <w:spacing w:line="360" w:lineRule="auto"/>
-        <w:rPr>
-          <w:b/>
-          <w:bCs/>
-        </w:rPr>
-      </w:pPr>
-      <w:r>
-        <w:rPr>
-          <w:b/>
-          <w:bCs/>
-        </w:rPr>
-        <w:t>Reviewer’s comments</w:t>
-      </w:r>
-      <w:r>
-        <w:rPr>
-          <w:b/>
-          <w:bCs/>
-        </w:rPr>
-        <w:t xml:space="preserve"> and recommendations</w:t>
-      </w:r>
-    </w:p>
-    <w:p>
-      <w:pPr>
-        <w:spacing w:line="360" w:lineRule="auto"/>
-        <w:ind w:left="720"/>
-      </w:pPr>
-    </w:p>
-    <w:p>
-      <w:pPr>
         <w:rPr>
           <w:rFonts w:eastAsiaTheme="majorEastAsia" w:cs="Arial"/>
           <w:b/>
@@ -12376,13 +12632,6 @@
           <w:lang w:eastAsia="en-GB"/>
         </w:rPr>
       </w:pPr>
-      <w:r>
-        <w:rPr>
-          <w:b/>
-          <w:bCs/>
-        </w:rPr>
-        <w:t>Response and actions taken</w:t>
-      </w:r>
       <w:r>
         <w:rPr>
           <w:lang w:eastAsia="en-GB"/>
@@ -12548,7 +12797,7 @@
         <w:rPr>
           <w:lang w:eastAsia="en-GB"/>
         </w:rPr>
-        <w:object w:dxaOrig="8522" w:dyaOrig="9922" w14:anchorId="621675BF">
+        <w:object w:dxaOrig="7176" w:dyaOrig="8088" w14:anchorId="621675BF">
           <v:shapetype id="_x0000_t75" coordsize="21600,21600" o:spt="75" o:preferrelative="t" path="m@4@5l@4@11@9@11@9@5xe" filled="f" stroked="f">
             <v:stroke joinstyle="miter"/>
             <v:formulas>
@@ -12568,308 +12817,11 @@
             <v:path o:extrusionok="f" gradientshapeok="t" o:connecttype="rect"/>
             <o:lock v:ext="edit" aspectratio="t"/>
           </v:shapetype>
-          <v:shape id="_x0000_i1050" type="#_x0000_t75" style="width:425.45pt;height:496.35pt" o:ole="">
+          <v:shape id="_x0000_i1025" type="#_x0000_t75" style="width:358.5pt;height:404.25pt" o:ole="">
             <v:imagedata r:id="rId13" o:title=""/>
           </v:shape>
-          <o:OLEObject Type="Embed" ProgID="Excel.Sheet.12" ShapeID="_x0000_i1050" DrawAspect="Content" ObjectID="_1744116362" r:id="rId14"/>
+          <o:OLEObject Type="Embed" ProgID="Excel.Sheet.12" ShapeID="_x0000_i1025" DrawAspect="Content" ObjectID="_1744119356" r:id="rId14"/>
         </w:object>
-      </w:r>
-    </w:p>
-    <w:p>
-      <w:pPr>
-        <w:rPr>
-          <w:lang w:eastAsia="en-GB"/>
-        </w:rPr>
-      </w:pPr>
-      <w:r>
-        <w:rPr>
-          <w:lang w:eastAsia="en-GB"/>
-        </w:rPr>
-        <w:br w:type="page"/>
-      </w:r>
-    </w:p>
-    <w:p>
-      <w:pPr>
-        <w:pStyle w:val="Heading2"/>
-        <w:rPr>
-          <w:lang w:eastAsia="en-GB"/>
-        </w:rPr>
-      </w:pPr>
-      <w:r>
-        <w:rPr>
-          <w:lang w:eastAsia="en-GB"/>
-        </w:rPr>
-        <w:lastRenderedPageBreak/>
-        <w:t xml:space="preserve">Appendix </w:t>
-      </w:r>
-      <w:r>
-        <w:rPr>
-          <w:lang w:eastAsia="en-GB"/>
-        </w:rPr>
-        <w:t xml:space="preserve">7 Clients Approval </w:t>
-      </w:r>
-      <w:r>
-        <w:rPr>
-          <w:lang w:eastAsia="en-GB"/>
-        </w:rPr>
-        <w:t>to Proceed</w:t>
-      </w:r>
-    </w:p>
-    <w:p>
-      <w:pPr>
-        <w:rPr>
-          <w:lang w:eastAsia="en-GB"/>
-        </w:rPr>
-      </w:pPr>
-    </w:p>
-    <w:p>
-      <w:pPr>
-        <w:outlineLvl w:val="0"/>
-        <w:rPr>
-          <w:rFonts w:ascii="Calibri" w:hAnsi="Calibri"/>
-          <w:sz w:val="22"/>
-          <w:lang w:val="en-US"/>
-        </w:rPr>
-      </w:pPr>
-      <w:r>
-        <w:rPr>
-          <w:b/>
-          <w:bCs/>
-          <w:lang w:val="en-US"/>
-        </w:rPr>
-        <w:t>From:</w:t>
-      </w:r>
-      <w:r>
-        <w:rPr>
-          <w:lang w:val="en-US"/>
-        </w:rPr>
-        <w:t xml:space="preserve"> Delta Digital &lt;</w:t>
-      </w:r>
-      <w:hyperlink r:id="rId15" w:history="1">
-        <w:r>
-          <w:rPr>
-            <w:rStyle w:val="Hyperlink"/>
-            <w:lang w:val="en-US"/>
-          </w:rPr>
-          <w:t>ron@deltadigital.co.uk</w:t>
-        </w:r>
-      </w:hyperlink>
-      <w:r>
-        <w:rPr>
-          <w:lang w:val="en-US"/>
-        </w:rPr>
-        <w:t xml:space="preserve">&gt; </w:t>
-      </w:r>
-      <w:r>
-        <w:rPr>
-          <w:lang w:val="en-US"/>
-        </w:rPr>
-        <w:br/>
-      </w:r>
-      <w:r>
-        <w:rPr>
-          <w:b/>
-          <w:bCs/>
-          <w:lang w:val="en-US"/>
-        </w:rPr>
-        <w:t>Sent:</w:t>
-      </w:r>
-      <w:r>
-        <w:rPr>
-          <w:lang w:val="en-US"/>
-        </w:rPr>
-        <w:t xml:space="preserve"> 12 February 2023 11:13</w:t>
-      </w:r>
-      <w:r>
-        <w:rPr>
-          <w:lang w:val="en-US"/>
-        </w:rPr>
-        <w:br/>
-      </w:r>
-      <w:r>
-        <w:rPr>
-          <w:b/>
-          <w:bCs/>
-          <w:lang w:val="en-US"/>
-        </w:rPr>
-        <w:t>To:</w:t>
-      </w:r>
-      <w:r>
-        <w:rPr>
-          <w:lang w:val="en-US"/>
-        </w:rPr>
-        <w:t xml:space="preserve"> Johnston, John &lt;</w:t>
-      </w:r>
-      <w:hyperlink r:id="rId16" w:history="1">
-        <w:r>
-          <w:rPr>
-            <w:rStyle w:val="Hyperlink"/>
-            <w:lang w:val="en-US"/>
-          </w:rPr>
-          <w:t>40582969@live.napier.ac.uk</w:t>
-        </w:r>
-      </w:hyperlink>
-      <w:r>
-        <w:rPr>
-          <w:lang w:val="en-US"/>
-        </w:rPr>
-        <w:t xml:space="preserve">&gt;; </w:t>
-      </w:r>
-      <w:hyperlink r:id="rId17" w:history="1">
-        <w:r>
-          <w:rPr>
-            <w:rStyle w:val="Hyperlink"/>
-            <w:lang w:val="en-US"/>
-          </w:rPr>
-          <w:t>napier@myshed.org.uk</w:t>
-        </w:r>
-      </w:hyperlink>
-      <w:r>
-        <w:rPr>
-          <w:lang w:val="en-US"/>
-        </w:rPr>
-        <w:br/>
-      </w:r>
-      <w:r>
-        <w:rPr>
-          <w:b/>
-          <w:bCs/>
-          <w:lang w:val="en-US"/>
-        </w:rPr>
-        <w:t>Subject:</w:t>
-      </w:r>
-      <w:r>
-        <w:rPr>
-          <w:lang w:val="en-US"/>
-        </w:rPr>
-        <w:t xml:space="preserve"> Re: Regular updates</w:t>
-      </w:r>
-    </w:p>
-    <w:p/>
-    <w:p>
-      <w:r>
-        <w:t xml:space="preserve">​ </w:t>
-      </w:r>
-    </w:p>
-    <w:p>
-      <w:pPr>
-        <w:pStyle w:val="NormalWeb"/>
-        <w:shd w:val="clear" w:color="auto" w:fill="FFFFE0"/>
-      </w:pPr>
-      <w:r>
-        <w:rPr>
-          <w:b/>
-          <w:bCs/>
-          <w:color w:val="000000"/>
-        </w:rPr>
-        <w:t>CAUTION: This email originated from outside Edinburgh Napier University. Do not follow links or open attachments if you doubt the authenticity of the sender or the content.</w:t>
-      </w:r>
-    </w:p>
-    <w:p>
-      <w:r>
-        <w:t xml:space="preserve">Hi John </w:t>
-      </w:r>
-    </w:p>
-    <w:p/>
-    <w:p>
-      <w:r>
-        <w:t>It is a well crafted document. I am highly impressed and sense the project is in good hands. Perhaps play down the board games!  I was going to add "play down the mental health aspect" but I think this covers learning difficulties as well as early stage dementia in the best light and is highly topical with the mental health awareness week approaching </w:t>
-      </w:r>
-      <w:hyperlink r:id="rId18" w:anchor=":~:text=Mental%20Health%20Awareness%20Week%20takes,15%20%E2%80%93%20Sunday%2021%20May%202023." w:history="1">
-        <w:r>
-          <w:rPr>
-            <w:rStyle w:val="Hyperlink"/>
-          </w:rPr>
-          <w:t>https://mentalhealth-uk.org/mental-health-awareness-week/#:~:text=Mental%20Health%20Awareness%20Week%20takes,15%20%E2%80%93%20Sunday%2021%20May%202023.</w:t>
-        </w:r>
-      </w:hyperlink>
-    </w:p>
-    <w:p/>
-    <w:p>
-      <w:r>
-        <w:t>Well done! </w:t>
-      </w:r>
-    </w:p>
-    <w:p/>
-    <w:p>
-      <w:pPr>
-        <w:numPr>
-          <w:ilvl w:val="0"/>
-          <w:numId w:val="25"/>
-        </w:numPr>
-        <w:spacing w:before="100" w:beforeAutospacing="1" w:after="100" w:afterAutospacing="1" w:line="240" w:lineRule="auto"/>
-        <w:rPr>
-          <w:rFonts w:eastAsia="Times New Roman"/>
-        </w:rPr>
-      </w:pPr>
-      <w:r>
-        <w:rPr>
-          <w:rFonts w:eastAsia="Times New Roman"/>
-        </w:rPr>
-        <w:t>Board Games (not required in description)</w:t>
-      </w:r>
-    </w:p>
-    <w:p>
-      <w:pPr>
-        <w:numPr>
-          <w:ilvl w:val="0"/>
-          <w:numId w:val="25"/>
-        </w:numPr>
-        <w:spacing w:before="100" w:beforeAutospacing="1" w:after="100" w:afterAutospacing="1" w:line="240" w:lineRule="auto"/>
-        <w:rPr>
-          <w:rFonts w:eastAsia="Times New Roman"/>
-        </w:rPr>
-      </w:pPr>
-      <w:r>
-        <w:rPr>
-          <w:rFonts w:eastAsia="Times New Roman"/>
-        </w:rPr>
-        <w:t>Additionally, some tools may require not only additional</w:t>
-      </w:r>
-      <w:r>
-        <w:rPr>
-          <w:rFonts w:eastAsia="Times New Roman"/>
-        </w:rPr>
-        <w:br/>
-        <w:t>equipment for operation but instructions on how to operate. In the creation of our system,</w:t>
-      </w:r>
-      <w:r>
-        <w:rPr>
-          <w:rFonts w:eastAsia="Times New Roman"/>
-        </w:rPr>
-        <w:br/>
-        <w:t>we should endeavour to..incomplete?</w:t>
-      </w:r>
-    </w:p>
-    <w:p>
-      <w:pPr>
-        <w:numPr>
-          <w:ilvl w:val="0"/>
-          <w:numId w:val="25"/>
-        </w:numPr>
-        <w:spacing w:before="100" w:beforeAutospacing="1" w:after="100" w:afterAutospacing="1" w:line="240" w:lineRule="auto"/>
-        <w:rPr>
-          <w:rFonts w:eastAsia="Times New Roman"/>
-        </w:rPr>
-      </w:pPr>
-      <w:r>
-        <w:rPr>
-          <w:rFonts w:eastAsia="Times New Roman"/>
-        </w:rPr>
-        <w:t>milage - spelling</w:t>
-      </w:r>
-    </w:p>
-    <w:p>
-      <w:pPr>
-        <w:rPr>
-          <w:lang w:eastAsia="en-GB"/>
-        </w:rPr>
-      </w:pPr>
-      <w:r>
-        <w:rPr>
-          <w:lang w:eastAsia="en-GB"/>
-        </w:rPr>
-        <w:t>Ron</w:t>
       </w:r>
     </w:p>
     <w:sectPr>
@@ -12993,6 +12945,7 @@
           <w:dataBinding w:prefixMappings="xmlns:ns0='http://purl.org/dc/elements/1.1/' xmlns:ns1='http://schemas.openxmlformats.org/package/2006/metadata/core-properties' " w:xpath="/ns1:coreProperties[1]/ns0:creator[1]" w:storeItemID="{6C3C8BC8-F283-45AE-878A-BAB7291924A1}"/>
           <w:text/>
         </w:sdtPr>
+        <w:sdtEndPr/>
         <w:sdtContent>
           <w:tc>
             <w:tcPr>
@@ -13188,6 +13141,7 @@
           <w:dataBinding w:prefixMappings="xmlns:ns0='http://purl.org/dc/elements/1.1/' xmlns:ns1='http://schemas.openxmlformats.org/package/2006/metadata/core-properties' " w:xpath="/ns1:coreProperties[1]/ns0:creator[1]" w:storeItemID="{6C3C8BC8-F283-45AE-878A-BAB7291924A1}"/>
           <w:text/>
         </w:sdtPr>
+        <w:sdtEndPr/>
         <w:sdtContent>
           <w:tc>
             <w:tcPr>
@@ -14739,9 +14693,122 @@
     </w:lvl>
   </w:abstractNum>
   <w:abstractNum w:abstractNumId="13" w15:restartNumberingAfterBreak="0">
-    <w:nsid w:val="39C2188A"/>
+    <w:nsid w:val="3ECA060E"/>
+    <w:multiLevelType w:val="hybridMultilevel"/>
+    <w:tmpl w:val="CE366D26"/>
+    <w:lvl w:ilvl="0" w:tplc="08090001">
+      <w:start w:val="1"/>
+      <w:numFmt w:val="bullet"/>
+      <w:lvlText w:val=""/>
+      <w:lvlJc w:val="left"/>
+      <w:pPr>
+        <w:ind w:left="720" w:hanging="360"/>
+      </w:pPr>
+      <w:rPr>
+        <w:rFonts w:ascii="Symbol" w:hAnsi="Symbol" w:hint="default"/>
+      </w:rPr>
+    </w:lvl>
+    <w:lvl w:ilvl="1" w:tplc="08090003" w:tentative="1">
+      <w:start w:val="1"/>
+      <w:numFmt w:val="bullet"/>
+      <w:lvlText w:val="o"/>
+      <w:lvlJc w:val="left"/>
+      <w:pPr>
+        <w:ind w:left="1440" w:hanging="360"/>
+      </w:pPr>
+      <w:rPr>
+        <w:rFonts w:ascii="Courier New" w:hAnsi="Courier New" w:cs="Courier New" w:hint="default"/>
+      </w:rPr>
+    </w:lvl>
+    <w:lvl w:ilvl="2" w:tplc="08090005" w:tentative="1">
+      <w:start w:val="1"/>
+      <w:numFmt w:val="bullet"/>
+      <w:lvlText w:val=""/>
+      <w:lvlJc w:val="left"/>
+      <w:pPr>
+        <w:ind w:left="2160" w:hanging="360"/>
+      </w:pPr>
+      <w:rPr>
+        <w:rFonts w:ascii="Wingdings" w:hAnsi="Wingdings" w:hint="default"/>
+      </w:rPr>
+    </w:lvl>
+    <w:lvl w:ilvl="3" w:tplc="08090001" w:tentative="1">
+      <w:start w:val="1"/>
+      <w:numFmt w:val="bullet"/>
+      <w:lvlText w:val=""/>
+      <w:lvlJc w:val="left"/>
+      <w:pPr>
+        <w:ind w:left="2880" w:hanging="360"/>
+      </w:pPr>
+      <w:rPr>
+        <w:rFonts w:ascii="Symbol" w:hAnsi="Symbol" w:hint="default"/>
+      </w:rPr>
+    </w:lvl>
+    <w:lvl w:ilvl="4" w:tplc="08090003" w:tentative="1">
+      <w:start w:val="1"/>
+      <w:numFmt w:val="bullet"/>
+      <w:lvlText w:val="o"/>
+      <w:lvlJc w:val="left"/>
+      <w:pPr>
+        <w:ind w:left="3600" w:hanging="360"/>
+      </w:pPr>
+      <w:rPr>
+        <w:rFonts w:ascii="Courier New" w:hAnsi="Courier New" w:cs="Courier New" w:hint="default"/>
+      </w:rPr>
+    </w:lvl>
+    <w:lvl w:ilvl="5" w:tplc="08090005" w:tentative="1">
+      <w:start w:val="1"/>
+      <w:numFmt w:val="bullet"/>
+      <w:lvlText w:val=""/>
+      <w:lvlJc w:val="left"/>
+      <w:pPr>
+        <w:ind w:left="4320" w:hanging="360"/>
+      </w:pPr>
+      <w:rPr>
+        <w:rFonts w:ascii="Wingdings" w:hAnsi="Wingdings" w:hint="default"/>
+      </w:rPr>
+    </w:lvl>
+    <w:lvl w:ilvl="6" w:tplc="08090001" w:tentative="1">
+      <w:start w:val="1"/>
+      <w:numFmt w:val="bullet"/>
+      <w:lvlText w:val=""/>
+      <w:lvlJc w:val="left"/>
+      <w:pPr>
+        <w:ind w:left="5040" w:hanging="360"/>
+      </w:pPr>
+      <w:rPr>
+        <w:rFonts w:ascii="Symbol" w:hAnsi="Symbol" w:hint="default"/>
+      </w:rPr>
+    </w:lvl>
+    <w:lvl w:ilvl="7" w:tplc="08090003" w:tentative="1">
+      <w:start w:val="1"/>
+      <w:numFmt w:val="bullet"/>
+      <w:lvlText w:val="o"/>
+      <w:lvlJc w:val="left"/>
+      <w:pPr>
+        <w:ind w:left="5760" w:hanging="360"/>
+      </w:pPr>
+      <w:rPr>
+        <w:rFonts w:ascii="Courier New" w:hAnsi="Courier New" w:cs="Courier New" w:hint="default"/>
+      </w:rPr>
+    </w:lvl>
+    <w:lvl w:ilvl="8" w:tplc="08090005" w:tentative="1">
+      <w:start w:val="1"/>
+      <w:numFmt w:val="bullet"/>
+      <w:lvlText w:val=""/>
+      <w:lvlJc w:val="left"/>
+      <w:pPr>
+        <w:ind w:left="6480" w:hanging="360"/>
+      </w:pPr>
+      <w:rPr>
+        <w:rFonts w:ascii="Wingdings" w:hAnsi="Wingdings" w:hint="default"/>
+      </w:rPr>
+    </w:lvl>
+  </w:abstractNum>
+  <w:abstractNum w:abstractNumId="14" w15:restartNumberingAfterBreak="0">
+    <w:nsid w:val="446B7C1D"/>
     <w:multiLevelType w:val="multilevel"/>
-    <w:tmpl w:val="4BB27826"/>
+    <w:tmpl w:val="5A54BF1A"/>
     <w:lvl w:ilvl="0">
       <w:start w:val="1"/>
       <w:numFmt w:val="decimal"/>
@@ -14756,8 +14823,8 @@
     </w:lvl>
     <w:lvl w:ilvl="1">
       <w:start w:val="1"/>
-      <w:numFmt w:val="decimal"/>
-      <w:lvlText w:val="%2."/>
+      <w:numFmt w:val="bullet"/>
+      <w:lvlText w:val="o"/>
       <w:lvlJc w:val="left"/>
       <w:pPr>
         <w:tabs>
@@ -14765,8 +14832,12 @@
         </w:tabs>
         <w:ind w:left="1440" w:hanging="360"/>
       </w:pPr>
-    </w:lvl>
-    <w:lvl w:ilvl="2">
+      <w:rPr>
+        <w:rFonts w:ascii="Courier New" w:hAnsi="Courier New" w:hint="default"/>
+        <w:sz w:val="20"/>
+      </w:rPr>
+    </w:lvl>
+    <w:lvl w:ilvl="2" w:tentative="1">
       <w:start w:val="1"/>
       <w:numFmt w:val="decimal"/>
       <w:lvlText w:val="%3."/>
@@ -14778,7 +14849,7 @@
         <w:ind w:left="2160" w:hanging="360"/>
       </w:pPr>
     </w:lvl>
-    <w:lvl w:ilvl="3">
+    <w:lvl w:ilvl="3" w:tentative="1">
       <w:start w:val="1"/>
       <w:numFmt w:val="decimal"/>
       <w:lvlText w:val="%4."/>
@@ -14790,7 +14861,7 @@
         <w:ind w:left="2880" w:hanging="360"/>
       </w:pPr>
     </w:lvl>
-    <w:lvl w:ilvl="4">
+    <w:lvl w:ilvl="4" w:tentative="1">
       <w:start w:val="1"/>
       <w:numFmt w:val="decimal"/>
       <w:lvlText w:val="%5."/>
@@ -14802,7 +14873,7 @@
         <w:ind w:left="3600" w:hanging="360"/>
       </w:pPr>
     </w:lvl>
-    <w:lvl w:ilvl="5">
+    <w:lvl w:ilvl="5" w:tentative="1">
       <w:start w:val="1"/>
       <w:numFmt w:val="decimal"/>
       <w:lvlText w:val="%6."/>
@@ -14814,7 +14885,7 @@
         <w:ind w:left="4320" w:hanging="360"/>
       </w:pPr>
     </w:lvl>
-    <w:lvl w:ilvl="6">
+    <w:lvl w:ilvl="6" w:tentative="1">
       <w:start w:val="1"/>
       <w:numFmt w:val="decimal"/>
       <w:lvlText w:val="%7."/>
@@ -14826,7 +14897,7 @@
         <w:ind w:left="5040" w:hanging="360"/>
       </w:pPr>
     </w:lvl>
-    <w:lvl w:ilvl="7">
+    <w:lvl w:ilvl="7" w:tentative="1">
       <w:start w:val="1"/>
       <w:numFmt w:val="decimal"/>
       <w:lvlText w:val="%8."/>
@@ -14838,7 +14909,7 @@
         <w:ind w:left="5760" w:hanging="360"/>
       </w:pPr>
     </w:lvl>
-    <w:lvl w:ilvl="8">
+    <w:lvl w:ilvl="8" w:tentative="1">
       <w:start w:val="1"/>
       <w:numFmt w:val="decimal"/>
       <w:lvlText w:val="%9."/>
@@ -14851,10 +14922,10 @@
       </w:pPr>
     </w:lvl>
   </w:abstractNum>
-  <w:abstractNum w:abstractNumId="14" w15:restartNumberingAfterBreak="0">
-    <w:nsid w:val="3ECA060E"/>
+  <w:abstractNum w:abstractNumId="15" w15:restartNumberingAfterBreak="0">
+    <w:nsid w:val="46725749"/>
     <w:multiLevelType w:val="hybridMultilevel"/>
-    <w:tmpl w:val="CE366D26"/>
+    <w:tmpl w:val="859E7A56"/>
     <w:lvl w:ilvl="0" w:tplc="08090001">
       <w:start w:val="1"/>
       <w:numFmt w:val="bullet"/>
@@ -14964,14 +15035,353 @@
       </w:rPr>
     </w:lvl>
   </w:abstractNum>
-  <w:abstractNum w:abstractNumId="15" w15:restartNumberingAfterBreak="0">
-    <w:nsid w:val="446B7C1D"/>
+  <w:abstractNum w:abstractNumId="16" w15:restartNumberingAfterBreak="0">
+    <w:nsid w:val="488C6230"/>
+    <w:multiLevelType w:val="hybridMultilevel"/>
+    <w:tmpl w:val="31A63266"/>
+    <w:lvl w:ilvl="0" w:tplc="08090001">
+      <w:start w:val="1"/>
+      <w:numFmt w:val="bullet"/>
+      <w:lvlText w:val=""/>
+      <w:lvlJc w:val="left"/>
+      <w:pPr>
+        <w:ind w:left="720" w:hanging="360"/>
+      </w:pPr>
+      <w:rPr>
+        <w:rFonts w:ascii="Symbol" w:hAnsi="Symbol" w:hint="default"/>
+      </w:rPr>
+    </w:lvl>
+    <w:lvl w:ilvl="1" w:tplc="08090003" w:tentative="1">
+      <w:start w:val="1"/>
+      <w:numFmt w:val="bullet"/>
+      <w:lvlText w:val="o"/>
+      <w:lvlJc w:val="left"/>
+      <w:pPr>
+        <w:ind w:left="1440" w:hanging="360"/>
+      </w:pPr>
+      <w:rPr>
+        <w:rFonts w:ascii="Courier New" w:hAnsi="Courier New" w:cs="Courier New" w:hint="default"/>
+      </w:rPr>
+    </w:lvl>
+    <w:lvl w:ilvl="2" w:tplc="08090005" w:tentative="1">
+      <w:start w:val="1"/>
+      <w:numFmt w:val="bullet"/>
+      <w:lvlText w:val=""/>
+      <w:lvlJc w:val="left"/>
+      <w:pPr>
+        <w:ind w:left="2160" w:hanging="360"/>
+      </w:pPr>
+      <w:rPr>
+        <w:rFonts w:ascii="Wingdings" w:hAnsi="Wingdings" w:hint="default"/>
+      </w:rPr>
+    </w:lvl>
+    <w:lvl w:ilvl="3" w:tplc="08090001" w:tentative="1">
+      <w:start w:val="1"/>
+      <w:numFmt w:val="bullet"/>
+      <w:lvlText w:val=""/>
+      <w:lvlJc w:val="left"/>
+      <w:pPr>
+        <w:ind w:left="2880" w:hanging="360"/>
+      </w:pPr>
+      <w:rPr>
+        <w:rFonts w:ascii="Symbol" w:hAnsi="Symbol" w:hint="default"/>
+      </w:rPr>
+    </w:lvl>
+    <w:lvl w:ilvl="4" w:tplc="08090003" w:tentative="1">
+      <w:start w:val="1"/>
+      <w:numFmt w:val="bullet"/>
+      <w:lvlText w:val="o"/>
+      <w:lvlJc w:val="left"/>
+      <w:pPr>
+        <w:ind w:left="3600" w:hanging="360"/>
+      </w:pPr>
+      <w:rPr>
+        <w:rFonts w:ascii="Courier New" w:hAnsi="Courier New" w:cs="Courier New" w:hint="default"/>
+      </w:rPr>
+    </w:lvl>
+    <w:lvl w:ilvl="5" w:tplc="08090005" w:tentative="1">
+      <w:start w:val="1"/>
+      <w:numFmt w:val="bullet"/>
+      <w:lvlText w:val=""/>
+      <w:lvlJc w:val="left"/>
+      <w:pPr>
+        <w:ind w:left="4320" w:hanging="360"/>
+      </w:pPr>
+      <w:rPr>
+        <w:rFonts w:ascii="Wingdings" w:hAnsi="Wingdings" w:hint="default"/>
+      </w:rPr>
+    </w:lvl>
+    <w:lvl w:ilvl="6" w:tplc="08090001" w:tentative="1">
+      <w:start w:val="1"/>
+      <w:numFmt w:val="bullet"/>
+      <w:lvlText w:val=""/>
+      <w:lvlJc w:val="left"/>
+      <w:pPr>
+        <w:ind w:left="5040" w:hanging="360"/>
+      </w:pPr>
+      <w:rPr>
+        <w:rFonts w:ascii="Symbol" w:hAnsi="Symbol" w:hint="default"/>
+      </w:rPr>
+    </w:lvl>
+    <w:lvl w:ilvl="7" w:tplc="08090003" w:tentative="1">
+      <w:start w:val="1"/>
+      <w:numFmt w:val="bullet"/>
+      <w:lvlText w:val="o"/>
+      <w:lvlJc w:val="left"/>
+      <w:pPr>
+        <w:ind w:left="5760" w:hanging="360"/>
+      </w:pPr>
+      <w:rPr>
+        <w:rFonts w:ascii="Courier New" w:hAnsi="Courier New" w:cs="Courier New" w:hint="default"/>
+      </w:rPr>
+    </w:lvl>
+    <w:lvl w:ilvl="8" w:tplc="08090005" w:tentative="1">
+      <w:start w:val="1"/>
+      <w:numFmt w:val="bullet"/>
+      <w:lvlText w:val=""/>
+      <w:lvlJc w:val="left"/>
+      <w:pPr>
+        <w:ind w:left="6480" w:hanging="360"/>
+      </w:pPr>
+      <w:rPr>
+        <w:rFonts w:ascii="Wingdings" w:hAnsi="Wingdings" w:hint="default"/>
+      </w:rPr>
+    </w:lvl>
+  </w:abstractNum>
+  <w:abstractNum w:abstractNumId="17" w15:restartNumberingAfterBreak="0">
+    <w:nsid w:val="4A6E2B73"/>
+    <w:multiLevelType w:val="hybridMultilevel"/>
+    <w:tmpl w:val="4F8ACC1E"/>
+    <w:lvl w:ilvl="0" w:tplc="08090001">
+      <w:start w:val="1"/>
+      <w:numFmt w:val="bullet"/>
+      <w:lvlText w:val=""/>
+      <w:lvlJc w:val="left"/>
+      <w:pPr>
+        <w:ind w:left="1440" w:hanging="360"/>
+      </w:pPr>
+      <w:rPr>
+        <w:rFonts w:ascii="Symbol" w:hAnsi="Symbol" w:hint="default"/>
+      </w:rPr>
+    </w:lvl>
+    <w:lvl w:ilvl="1" w:tplc="08090003" w:tentative="1">
+      <w:start w:val="1"/>
+      <w:numFmt w:val="bullet"/>
+      <w:lvlText w:val="o"/>
+      <w:lvlJc w:val="left"/>
+      <w:pPr>
+        <w:ind w:left="2160" w:hanging="360"/>
+      </w:pPr>
+      <w:rPr>
+        <w:rFonts w:ascii="Courier New" w:hAnsi="Courier New" w:cs="Courier New" w:hint="default"/>
+      </w:rPr>
+    </w:lvl>
+    <w:lvl w:ilvl="2" w:tplc="08090005" w:tentative="1">
+      <w:start w:val="1"/>
+      <w:numFmt w:val="bullet"/>
+      <w:lvlText w:val=""/>
+      <w:lvlJc w:val="left"/>
+      <w:pPr>
+        <w:ind w:left="2880" w:hanging="360"/>
+      </w:pPr>
+      <w:rPr>
+        <w:rFonts w:ascii="Wingdings" w:hAnsi="Wingdings" w:hint="default"/>
+      </w:rPr>
+    </w:lvl>
+    <w:lvl w:ilvl="3" w:tplc="08090001" w:tentative="1">
+      <w:start w:val="1"/>
+      <w:numFmt w:val="bullet"/>
+      <w:lvlText w:val=""/>
+      <w:lvlJc w:val="left"/>
+      <w:pPr>
+        <w:ind w:left="3600" w:hanging="360"/>
+      </w:pPr>
+      <w:rPr>
+        <w:rFonts w:ascii="Symbol" w:hAnsi="Symbol" w:hint="default"/>
+      </w:rPr>
+    </w:lvl>
+    <w:lvl w:ilvl="4" w:tplc="08090003" w:tentative="1">
+      <w:start w:val="1"/>
+      <w:numFmt w:val="bullet"/>
+      <w:lvlText w:val="o"/>
+      <w:lvlJc w:val="left"/>
+      <w:pPr>
+        <w:ind w:left="4320" w:hanging="360"/>
+      </w:pPr>
+      <w:rPr>
+        <w:rFonts w:ascii="Courier New" w:hAnsi="Courier New" w:cs="Courier New" w:hint="default"/>
+      </w:rPr>
+    </w:lvl>
+    <w:lvl w:ilvl="5" w:tplc="08090005" w:tentative="1">
+      <w:start w:val="1"/>
+      <w:numFmt w:val="bullet"/>
+      <w:lvlText w:val=""/>
+      <w:lvlJc w:val="left"/>
+      <w:pPr>
+        <w:ind w:left="5040" w:hanging="360"/>
+      </w:pPr>
+      <w:rPr>
+        <w:rFonts w:ascii="Wingdings" w:hAnsi="Wingdings" w:hint="default"/>
+      </w:rPr>
+    </w:lvl>
+    <w:lvl w:ilvl="6" w:tplc="08090001" w:tentative="1">
+      <w:start w:val="1"/>
+      <w:numFmt w:val="bullet"/>
+      <w:lvlText w:val=""/>
+      <w:lvlJc w:val="left"/>
+      <w:pPr>
+        <w:ind w:left="5760" w:hanging="360"/>
+      </w:pPr>
+      <w:rPr>
+        <w:rFonts w:ascii="Symbol" w:hAnsi="Symbol" w:hint="default"/>
+      </w:rPr>
+    </w:lvl>
+    <w:lvl w:ilvl="7" w:tplc="08090003" w:tentative="1">
+      <w:start w:val="1"/>
+      <w:numFmt w:val="bullet"/>
+      <w:lvlText w:val="o"/>
+      <w:lvlJc w:val="left"/>
+      <w:pPr>
+        <w:ind w:left="6480" w:hanging="360"/>
+      </w:pPr>
+      <w:rPr>
+        <w:rFonts w:ascii="Courier New" w:hAnsi="Courier New" w:cs="Courier New" w:hint="default"/>
+      </w:rPr>
+    </w:lvl>
+    <w:lvl w:ilvl="8" w:tplc="08090005" w:tentative="1">
+      <w:start w:val="1"/>
+      <w:numFmt w:val="bullet"/>
+      <w:lvlText w:val=""/>
+      <w:lvlJc w:val="left"/>
+      <w:pPr>
+        <w:ind w:left="7200" w:hanging="360"/>
+      </w:pPr>
+      <w:rPr>
+        <w:rFonts w:ascii="Wingdings" w:hAnsi="Wingdings" w:hint="default"/>
+      </w:rPr>
+    </w:lvl>
+  </w:abstractNum>
+  <w:abstractNum w:abstractNumId="18" w15:restartNumberingAfterBreak="0">
+    <w:nsid w:val="509947DC"/>
+    <w:multiLevelType w:val="hybridMultilevel"/>
+    <w:tmpl w:val="069E18AA"/>
+    <w:lvl w:ilvl="0" w:tplc="08090001">
+      <w:start w:val="1"/>
+      <w:numFmt w:val="bullet"/>
+      <w:lvlText w:val=""/>
+      <w:lvlJc w:val="left"/>
+      <w:pPr>
+        <w:ind w:left="720" w:hanging="360"/>
+      </w:pPr>
+      <w:rPr>
+        <w:rFonts w:ascii="Symbol" w:hAnsi="Symbol" w:hint="default"/>
+      </w:rPr>
+    </w:lvl>
+    <w:lvl w:ilvl="1" w:tplc="08090003" w:tentative="1">
+      <w:start w:val="1"/>
+      <w:numFmt w:val="bullet"/>
+      <w:lvlText w:val="o"/>
+      <w:lvlJc w:val="left"/>
+      <w:pPr>
+        <w:ind w:left="1440" w:hanging="360"/>
+      </w:pPr>
+      <w:rPr>
+        <w:rFonts w:ascii="Courier New" w:hAnsi="Courier New" w:cs="Courier New" w:hint="default"/>
+      </w:rPr>
+    </w:lvl>
+    <w:lvl w:ilvl="2" w:tplc="08090005" w:tentative="1">
+      <w:start w:val="1"/>
+      <w:numFmt w:val="bullet"/>
+      <w:lvlText w:val=""/>
+      <w:lvlJc w:val="left"/>
+      <w:pPr>
+        <w:ind w:left="2160" w:hanging="360"/>
+      </w:pPr>
+      <w:rPr>
+        <w:rFonts w:ascii="Wingdings" w:hAnsi="Wingdings" w:hint="default"/>
+      </w:rPr>
+    </w:lvl>
+    <w:lvl w:ilvl="3" w:tplc="08090001" w:tentative="1">
+      <w:start w:val="1"/>
+      <w:numFmt w:val="bullet"/>
+      <w:lvlText w:val=""/>
+      <w:lvlJc w:val="left"/>
+      <w:pPr>
+        <w:ind w:left="2880" w:hanging="360"/>
+      </w:pPr>
+      <w:rPr>
+        <w:rFonts w:ascii="Symbol" w:hAnsi="Symbol" w:hint="default"/>
+      </w:rPr>
+    </w:lvl>
+    <w:lvl w:ilvl="4" w:tplc="08090003" w:tentative="1">
+      <w:start w:val="1"/>
+      <w:numFmt w:val="bullet"/>
+      <w:lvlText w:val="o"/>
+      <w:lvlJc w:val="left"/>
+      <w:pPr>
+        <w:ind w:left="3600" w:hanging="360"/>
+      </w:pPr>
+      <w:rPr>
+        <w:rFonts w:ascii="Courier New" w:hAnsi="Courier New" w:cs="Courier New" w:hint="default"/>
+      </w:rPr>
+    </w:lvl>
+    <w:lvl w:ilvl="5" w:tplc="08090005" w:tentative="1">
+      <w:start w:val="1"/>
+      <w:numFmt w:val="bullet"/>
+      <w:lvlText w:val=""/>
+      <w:lvlJc w:val="left"/>
+      <w:pPr>
+        <w:ind w:left="4320" w:hanging="360"/>
+      </w:pPr>
+      <w:rPr>
+        <w:rFonts w:ascii="Wingdings" w:hAnsi="Wingdings" w:hint="default"/>
+      </w:rPr>
+    </w:lvl>
+    <w:lvl w:ilvl="6" w:tplc="08090001" w:tentative="1">
+      <w:start w:val="1"/>
+      <w:numFmt w:val="bullet"/>
+      <w:lvlText w:val=""/>
+      <w:lvlJc w:val="left"/>
+      <w:pPr>
+        <w:ind w:left="5040" w:hanging="360"/>
+      </w:pPr>
+      <w:rPr>
+        <w:rFonts w:ascii="Symbol" w:hAnsi="Symbol" w:hint="default"/>
+      </w:rPr>
+    </w:lvl>
+    <w:lvl w:ilvl="7" w:tplc="08090003" w:tentative="1">
+      <w:start w:val="1"/>
+      <w:numFmt w:val="bullet"/>
+      <w:lvlText w:val="o"/>
+      <w:lvlJc w:val="left"/>
+      <w:pPr>
+        <w:ind w:left="5760" w:hanging="360"/>
+      </w:pPr>
+      <w:rPr>
+        <w:rFonts w:ascii="Courier New" w:hAnsi="Courier New" w:cs="Courier New" w:hint="default"/>
+      </w:rPr>
+    </w:lvl>
+    <w:lvl w:ilvl="8" w:tplc="08090005" w:tentative="1">
+      <w:start w:val="1"/>
+      <w:numFmt w:val="bullet"/>
+      <w:lvlText w:val=""/>
+      <w:lvlJc w:val="left"/>
+      <w:pPr>
+        <w:ind w:left="6480" w:hanging="360"/>
+      </w:pPr>
+      <w:rPr>
+        <w:rFonts w:ascii="Wingdings" w:hAnsi="Wingdings" w:hint="default"/>
+      </w:rPr>
+    </w:lvl>
+  </w:abstractNum>
+  <w:abstractNum w:abstractNumId="19" w15:restartNumberingAfterBreak="0">
+    <w:nsid w:val="5BC13537"/>
     <w:multiLevelType w:val="multilevel"/>
-    <w:tmpl w:val="5A54BF1A"/>
+    <w:tmpl w:val="7D36E900"/>
     <w:lvl w:ilvl="0">
       <w:start w:val="1"/>
-      <w:numFmt w:val="decimal"/>
-      <w:lvlText w:val="%1."/>
+      <w:numFmt w:val="bullet"/>
+      <w:lvlText w:val=""/>
       <w:lvlJc w:val="left"/>
       <w:pPr>
         <w:tabs>
@@ -14979,8 +15389,12 @@
         </w:tabs>
         <w:ind w:left="720" w:hanging="360"/>
       </w:pPr>
-    </w:lvl>
-    <w:lvl w:ilvl="1">
+      <w:rPr>
+        <w:rFonts w:ascii="Symbol" w:hAnsi="Symbol" w:hint="default"/>
+        <w:sz w:val="20"/>
+      </w:rPr>
+    </w:lvl>
+    <w:lvl w:ilvl="1" w:tentative="1">
       <w:start w:val="1"/>
       <w:numFmt w:val="bullet"/>
       <w:lvlText w:val="o"/>
@@ -14998,8 +15412,8 @@
     </w:lvl>
     <w:lvl w:ilvl="2" w:tentative="1">
       <w:start w:val="1"/>
-      <w:numFmt w:val="decimal"/>
-      <w:lvlText w:val="%3."/>
+      <w:numFmt w:val="bullet"/>
+      <w:lvlText w:val=""/>
       <w:lvlJc w:val="left"/>
       <w:pPr>
         <w:tabs>
@@ -15007,11 +15421,15 @@
         </w:tabs>
         <w:ind w:left="2160" w:hanging="360"/>
       </w:pPr>
+      <w:rPr>
+        <w:rFonts w:ascii="Wingdings" w:hAnsi="Wingdings" w:hint="default"/>
+        <w:sz w:val="20"/>
+      </w:rPr>
     </w:lvl>
     <w:lvl w:ilvl="3" w:tentative="1">
       <w:start w:val="1"/>
-      <w:numFmt w:val="decimal"/>
-      <w:lvlText w:val="%4."/>
+      <w:numFmt w:val="bullet"/>
+      <w:lvlText w:val=""/>
       <w:lvlJc w:val="left"/>
       <w:pPr>
         <w:tabs>
@@ -15019,11 +15437,15 @@
         </w:tabs>
         <w:ind w:left="2880" w:hanging="360"/>
       </w:pPr>
+      <w:rPr>
+        <w:rFonts w:ascii="Wingdings" w:hAnsi="Wingdings" w:hint="default"/>
+        <w:sz w:val="20"/>
+      </w:rPr>
     </w:lvl>
     <w:lvl w:ilvl="4" w:tentative="1">
       <w:start w:val="1"/>
-      <w:numFmt w:val="decimal"/>
-      <w:lvlText w:val="%5."/>
+      <w:numFmt w:val="bullet"/>
+      <w:lvlText w:val=""/>
       <w:lvlJc w:val="left"/>
       <w:pPr>
         <w:tabs>
@@ -15031,11 +15453,15 @@
         </w:tabs>
         <w:ind w:left="3600" w:hanging="360"/>
       </w:pPr>
+      <w:rPr>
+        <w:rFonts w:ascii="Wingdings" w:hAnsi="Wingdings" w:hint="default"/>
+        <w:sz w:val="20"/>
+      </w:rPr>
     </w:lvl>
     <w:lvl w:ilvl="5" w:tentative="1">
       <w:start w:val="1"/>
-      <w:numFmt w:val="decimal"/>
-      <w:lvlText w:val="%6."/>
+      <w:numFmt w:val="bullet"/>
+      <w:lvlText w:val=""/>
       <w:lvlJc w:val="left"/>
       <w:pPr>
         <w:tabs>
@@ -15043,11 +15469,15 @@
         </w:tabs>
         <w:ind w:left="4320" w:hanging="360"/>
       </w:pPr>
+      <w:rPr>
+        <w:rFonts w:ascii="Wingdings" w:hAnsi="Wingdings" w:hint="default"/>
+        <w:sz w:val="20"/>
+      </w:rPr>
     </w:lvl>
     <w:lvl w:ilvl="6" w:tentative="1">
       <w:start w:val="1"/>
-      <w:numFmt w:val="decimal"/>
-      <w:lvlText w:val="%7."/>
+      <w:numFmt w:val="bullet"/>
+      <w:lvlText w:val=""/>
       <w:lvlJc w:val="left"/>
       <w:pPr>
         <w:tabs>
@@ -15055,11 +15485,15 @@
         </w:tabs>
         <w:ind w:left="5040" w:hanging="360"/>
       </w:pPr>
+      <w:rPr>
+        <w:rFonts w:ascii="Wingdings" w:hAnsi="Wingdings" w:hint="default"/>
+        <w:sz w:val="20"/>
+      </w:rPr>
     </w:lvl>
     <w:lvl w:ilvl="7" w:tentative="1">
       <w:start w:val="1"/>
-      <w:numFmt w:val="decimal"/>
-      <w:lvlText w:val="%8."/>
+      <w:numFmt w:val="bullet"/>
+      <w:lvlText w:val=""/>
       <w:lvlJc w:val="left"/>
       <w:pPr>
         <w:tabs>
@@ -15067,11 +15501,15 @@
         </w:tabs>
         <w:ind w:left="5760" w:hanging="360"/>
       </w:pPr>
+      <w:rPr>
+        <w:rFonts w:ascii="Wingdings" w:hAnsi="Wingdings" w:hint="default"/>
+        <w:sz w:val="20"/>
+      </w:rPr>
     </w:lvl>
     <w:lvl w:ilvl="8" w:tentative="1">
       <w:start w:val="1"/>
-      <w:numFmt w:val="decimal"/>
-      <w:lvlText w:val="%9."/>
+      <w:numFmt w:val="bullet"/>
+      <w:lvlText w:val=""/>
       <w:lvlJc w:val="left"/>
       <w:pPr>
         <w:tabs>
@@ -15079,610 +15517,13 @@
         </w:tabs>
         <w:ind w:left="6480" w:hanging="360"/>
       </w:pPr>
-    </w:lvl>
-  </w:abstractNum>
-  <w:abstractNum w:abstractNumId="16" w15:restartNumberingAfterBreak="0">
-    <w:nsid w:val="46725749"/>
-    <w:multiLevelType w:val="hybridMultilevel"/>
-    <w:tmpl w:val="859E7A56"/>
-    <w:lvl w:ilvl="0" w:tplc="08090001">
-      <w:start w:val="1"/>
-      <w:numFmt w:val="bullet"/>
-      <w:lvlText w:val=""/>
-      <w:lvlJc w:val="left"/>
-      <w:pPr>
-        <w:ind w:left="720" w:hanging="360"/>
-      </w:pPr>
-      <w:rPr>
-        <w:rFonts w:ascii="Symbol" w:hAnsi="Symbol" w:hint="default"/>
-      </w:rPr>
-    </w:lvl>
-    <w:lvl w:ilvl="1" w:tplc="08090003" w:tentative="1">
-      <w:start w:val="1"/>
-      <w:numFmt w:val="bullet"/>
-      <w:lvlText w:val="o"/>
-      <w:lvlJc w:val="left"/>
-      <w:pPr>
-        <w:ind w:left="1440" w:hanging="360"/>
-      </w:pPr>
-      <w:rPr>
-        <w:rFonts w:ascii="Courier New" w:hAnsi="Courier New" w:cs="Courier New" w:hint="default"/>
-      </w:rPr>
-    </w:lvl>
-    <w:lvl w:ilvl="2" w:tplc="08090005" w:tentative="1">
-      <w:start w:val="1"/>
-      <w:numFmt w:val="bullet"/>
-      <w:lvlText w:val=""/>
-      <w:lvlJc w:val="left"/>
-      <w:pPr>
-        <w:ind w:left="2160" w:hanging="360"/>
-      </w:pPr>
-      <w:rPr>
-        <w:rFonts w:ascii="Wingdings" w:hAnsi="Wingdings" w:hint="default"/>
-      </w:rPr>
-    </w:lvl>
-    <w:lvl w:ilvl="3" w:tplc="08090001" w:tentative="1">
-      <w:start w:val="1"/>
-      <w:numFmt w:val="bullet"/>
-      <w:lvlText w:val=""/>
-      <w:lvlJc w:val="left"/>
-      <w:pPr>
-        <w:ind w:left="2880" w:hanging="360"/>
-      </w:pPr>
-      <w:rPr>
-        <w:rFonts w:ascii="Symbol" w:hAnsi="Symbol" w:hint="default"/>
-      </w:rPr>
-    </w:lvl>
-    <w:lvl w:ilvl="4" w:tplc="08090003" w:tentative="1">
-      <w:start w:val="1"/>
-      <w:numFmt w:val="bullet"/>
-      <w:lvlText w:val="o"/>
-      <w:lvlJc w:val="left"/>
-      <w:pPr>
-        <w:ind w:left="3600" w:hanging="360"/>
-      </w:pPr>
-      <w:rPr>
-        <w:rFonts w:ascii="Courier New" w:hAnsi="Courier New" w:cs="Courier New" w:hint="default"/>
-      </w:rPr>
-    </w:lvl>
-    <w:lvl w:ilvl="5" w:tplc="08090005" w:tentative="1">
-      <w:start w:val="1"/>
-      <w:numFmt w:val="bullet"/>
-      <w:lvlText w:val=""/>
-      <w:lvlJc w:val="left"/>
-      <w:pPr>
-        <w:ind w:left="4320" w:hanging="360"/>
-      </w:pPr>
-      <w:rPr>
-        <w:rFonts w:ascii="Wingdings" w:hAnsi="Wingdings" w:hint="default"/>
-      </w:rPr>
-    </w:lvl>
-    <w:lvl w:ilvl="6" w:tplc="08090001" w:tentative="1">
-      <w:start w:val="1"/>
-      <w:numFmt w:val="bullet"/>
-      <w:lvlText w:val=""/>
-      <w:lvlJc w:val="left"/>
-      <w:pPr>
-        <w:ind w:left="5040" w:hanging="360"/>
-      </w:pPr>
-      <w:rPr>
-        <w:rFonts w:ascii="Symbol" w:hAnsi="Symbol" w:hint="default"/>
-      </w:rPr>
-    </w:lvl>
-    <w:lvl w:ilvl="7" w:tplc="08090003" w:tentative="1">
-      <w:start w:val="1"/>
-      <w:numFmt w:val="bullet"/>
-      <w:lvlText w:val="o"/>
-      <w:lvlJc w:val="left"/>
-      <w:pPr>
-        <w:ind w:left="5760" w:hanging="360"/>
-      </w:pPr>
-      <w:rPr>
-        <w:rFonts w:ascii="Courier New" w:hAnsi="Courier New" w:cs="Courier New" w:hint="default"/>
-      </w:rPr>
-    </w:lvl>
-    <w:lvl w:ilvl="8" w:tplc="08090005" w:tentative="1">
-      <w:start w:val="1"/>
-      <w:numFmt w:val="bullet"/>
-      <w:lvlText w:val=""/>
-      <w:lvlJc w:val="left"/>
-      <w:pPr>
-        <w:ind w:left="6480" w:hanging="360"/>
-      </w:pPr>
-      <w:rPr>
-        <w:rFonts w:ascii="Wingdings" w:hAnsi="Wingdings" w:hint="default"/>
-      </w:rPr>
-    </w:lvl>
-  </w:abstractNum>
-  <w:abstractNum w:abstractNumId="17" w15:restartNumberingAfterBreak="0">
-    <w:nsid w:val="488C6230"/>
-    <w:multiLevelType w:val="hybridMultilevel"/>
-    <w:tmpl w:val="31A63266"/>
-    <w:lvl w:ilvl="0" w:tplc="08090001">
-      <w:start w:val="1"/>
-      <w:numFmt w:val="bullet"/>
-      <w:lvlText w:val=""/>
-      <w:lvlJc w:val="left"/>
-      <w:pPr>
-        <w:ind w:left="720" w:hanging="360"/>
-      </w:pPr>
-      <w:rPr>
-        <w:rFonts w:ascii="Symbol" w:hAnsi="Symbol" w:hint="default"/>
-      </w:rPr>
-    </w:lvl>
-    <w:lvl w:ilvl="1" w:tplc="08090003" w:tentative="1">
-      <w:start w:val="1"/>
-      <w:numFmt w:val="bullet"/>
-      <w:lvlText w:val="o"/>
-      <w:lvlJc w:val="left"/>
-      <w:pPr>
-        <w:ind w:left="1440" w:hanging="360"/>
-      </w:pPr>
-      <w:rPr>
-        <w:rFonts w:ascii="Courier New" w:hAnsi="Courier New" w:cs="Courier New" w:hint="default"/>
-      </w:rPr>
-    </w:lvl>
-    <w:lvl w:ilvl="2" w:tplc="08090005" w:tentative="1">
-      <w:start w:val="1"/>
-      <w:numFmt w:val="bullet"/>
-      <w:lvlText w:val=""/>
-      <w:lvlJc w:val="left"/>
-      <w:pPr>
-        <w:ind w:left="2160" w:hanging="360"/>
-      </w:pPr>
-      <w:rPr>
-        <w:rFonts w:ascii="Wingdings" w:hAnsi="Wingdings" w:hint="default"/>
-      </w:rPr>
-    </w:lvl>
-    <w:lvl w:ilvl="3" w:tplc="08090001" w:tentative="1">
-      <w:start w:val="1"/>
-      <w:numFmt w:val="bullet"/>
-      <w:lvlText w:val=""/>
-      <w:lvlJc w:val="left"/>
-      <w:pPr>
-        <w:ind w:left="2880" w:hanging="360"/>
-      </w:pPr>
-      <w:rPr>
-        <w:rFonts w:ascii="Symbol" w:hAnsi="Symbol" w:hint="default"/>
-      </w:rPr>
-    </w:lvl>
-    <w:lvl w:ilvl="4" w:tplc="08090003" w:tentative="1">
-      <w:start w:val="1"/>
-      <w:numFmt w:val="bullet"/>
-      <w:lvlText w:val="o"/>
-      <w:lvlJc w:val="left"/>
-      <w:pPr>
-        <w:ind w:left="3600" w:hanging="360"/>
-      </w:pPr>
-      <w:rPr>
-        <w:rFonts w:ascii="Courier New" w:hAnsi="Courier New" w:cs="Courier New" w:hint="default"/>
-      </w:rPr>
-    </w:lvl>
-    <w:lvl w:ilvl="5" w:tplc="08090005" w:tentative="1">
-      <w:start w:val="1"/>
-      <w:numFmt w:val="bullet"/>
-      <w:lvlText w:val=""/>
-      <w:lvlJc w:val="left"/>
-      <w:pPr>
-        <w:ind w:left="4320" w:hanging="360"/>
-      </w:pPr>
-      <w:rPr>
-        <w:rFonts w:ascii="Wingdings" w:hAnsi="Wingdings" w:hint="default"/>
-      </w:rPr>
-    </w:lvl>
-    <w:lvl w:ilvl="6" w:tplc="08090001" w:tentative="1">
-      <w:start w:val="1"/>
-      <w:numFmt w:val="bullet"/>
-      <w:lvlText w:val=""/>
-      <w:lvlJc w:val="left"/>
-      <w:pPr>
-        <w:ind w:left="5040" w:hanging="360"/>
-      </w:pPr>
-      <w:rPr>
-        <w:rFonts w:ascii="Symbol" w:hAnsi="Symbol" w:hint="default"/>
-      </w:rPr>
-    </w:lvl>
-    <w:lvl w:ilvl="7" w:tplc="08090003" w:tentative="1">
-      <w:start w:val="1"/>
-      <w:numFmt w:val="bullet"/>
-      <w:lvlText w:val="o"/>
-      <w:lvlJc w:val="left"/>
-      <w:pPr>
-        <w:ind w:left="5760" w:hanging="360"/>
-      </w:pPr>
-      <w:rPr>
-        <w:rFonts w:ascii="Courier New" w:hAnsi="Courier New" w:cs="Courier New" w:hint="default"/>
-      </w:rPr>
-    </w:lvl>
-    <w:lvl w:ilvl="8" w:tplc="08090005" w:tentative="1">
-      <w:start w:val="1"/>
-      <w:numFmt w:val="bullet"/>
-      <w:lvlText w:val=""/>
-      <w:lvlJc w:val="left"/>
-      <w:pPr>
-        <w:ind w:left="6480" w:hanging="360"/>
-      </w:pPr>
-      <w:rPr>
-        <w:rFonts w:ascii="Wingdings" w:hAnsi="Wingdings" w:hint="default"/>
-      </w:rPr>
-    </w:lvl>
-  </w:abstractNum>
-  <w:abstractNum w:abstractNumId="18" w15:restartNumberingAfterBreak="0">
-    <w:nsid w:val="4A6E2B73"/>
-    <w:multiLevelType w:val="hybridMultilevel"/>
-    <w:tmpl w:val="4F8ACC1E"/>
-    <w:lvl w:ilvl="0" w:tplc="08090001">
-      <w:start w:val="1"/>
-      <w:numFmt w:val="bullet"/>
-      <w:lvlText w:val=""/>
-      <w:lvlJc w:val="left"/>
-      <w:pPr>
-        <w:ind w:left="1440" w:hanging="360"/>
-      </w:pPr>
-      <w:rPr>
-        <w:rFonts w:ascii="Symbol" w:hAnsi="Symbol" w:hint="default"/>
-      </w:rPr>
-    </w:lvl>
-    <w:lvl w:ilvl="1" w:tplc="08090003" w:tentative="1">
-      <w:start w:val="1"/>
-      <w:numFmt w:val="bullet"/>
-      <w:lvlText w:val="o"/>
-      <w:lvlJc w:val="left"/>
-      <w:pPr>
-        <w:ind w:left="2160" w:hanging="360"/>
-      </w:pPr>
-      <w:rPr>
-        <w:rFonts w:ascii="Courier New" w:hAnsi="Courier New" w:cs="Courier New" w:hint="default"/>
-      </w:rPr>
-    </w:lvl>
-    <w:lvl w:ilvl="2" w:tplc="08090005" w:tentative="1">
-      <w:start w:val="1"/>
-      <w:numFmt w:val="bullet"/>
-      <w:lvlText w:val=""/>
-      <w:lvlJc w:val="left"/>
-      <w:pPr>
-        <w:ind w:left="2880" w:hanging="360"/>
-      </w:pPr>
-      <w:rPr>
-        <w:rFonts w:ascii="Wingdings" w:hAnsi="Wingdings" w:hint="default"/>
-      </w:rPr>
-    </w:lvl>
-    <w:lvl w:ilvl="3" w:tplc="08090001" w:tentative="1">
-      <w:start w:val="1"/>
-      <w:numFmt w:val="bullet"/>
-      <w:lvlText w:val=""/>
-      <w:lvlJc w:val="left"/>
-      <w:pPr>
-        <w:ind w:left="3600" w:hanging="360"/>
-      </w:pPr>
-      <w:rPr>
-        <w:rFonts w:ascii="Symbol" w:hAnsi="Symbol" w:hint="default"/>
-      </w:rPr>
-    </w:lvl>
-    <w:lvl w:ilvl="4" w:tplc="08090003" w:tentative="1">
-      <w:start w:val="1"/>
-      <w:numFmt w:val="bullet"/>
-      <w:lvlText w:val="o"/>
-      <w:lvlJc w:val="left"/>
-      <w:pPr>
-        <w:ind w:left="4320" w:hanging="360"/>
-      </w:pPr>
-      <w:rPr>
-        <w:rFonts w:ascii="Courier New" w:hAnsi="Courier New" w:cs="Courier New" w:hint="default"/>
-      </w:rPr>
-    </w:lvl>
-    <w:lvl w:ilvl="5" w:tplc="08090005" w:tentative="1">
-      <w:start w:val="1"/>
-      <w:numFmt w:val="bullet"/>
-      <w:lvlText w:val=""/>
-      <w:lvlJc w:val="left"/>
-      <w:pPr>
-        <w:ind w:left="5040" w:hanging="360"/>
-      </w:pPr>
-      <w:rPr>
-        <w:rFonts w:ascii="Wingdings" w:hAnsi="Wingdings" w:hint="default"/>
-      </w:rPr>
-    </w:lvl>
-    <w:lvl w:ilvl="6" w:tplc="08090001" w:tentative="1">
-      <w:start w:val="1"/>
-      <w:numFmt w:val="bullet"/>
-      <w:lvlText w:val=""/>
-      <w:lvlJc w:val="left"/>
-      <w:pPr>
-        <w:ind w:left="5760" w:hanging="360"/>
-      </w:pPr>
-      <w:rPr>
-        <w:rFonts w:ascii="Symbol" w:hAnsi="Symbol" w:hint="default"/>
-      </w:rPr>
-    </w:lvl>
-    <w:lvl w:ilvl="7" w:tplc="08090003" w:tentative="1">
-      <w:start w:val="1"/>
-      <w:numFmt w:val="bullet"/>
-      <w:lvlText w:val="o"/>
-      <w:lvlJc w:val="left"/>
-      <w:pPr>
-        <w:ind w:left="6480" w:hanging="360"/>
-      </w:pPr>
-      <w:rPr>
-        <w:rFonts w:ascii="Courier New" w:hAnsi="Courier New" w:cs="Courier New" w:hint="default"/>
-      </w:rPr>
-    </w:lvl>
-    <w:lvl w:ilvl="8" w:tplc="08090005" w:tentative="1">
-      <w:start w:val="1"/>
-      <w:numFmt w:val="bullet"/>
-      <w:lvlText w:val=""/>
-      <w:lvlJc w:val="left"/>
-      <w:pPr>
-        <w:ind w:left="7200" w:hanging="360"/>
-      </w:pPr>
-      <w:rPr>
-        <w:rFonts w:ascii="Wingdings" w:hAnsi="Wingdings" w:hint="default"/>
-      </w:rPr>
-    </w:lvl>
-  </w:abstractNum>
-  <w:abstractNum w:abstractNumId="19" w15:restartNumberingAfterBreak="0">
-    <w:nsid w:val="509947DC"/>
-    <w:multiLevelType w:val="hybridMultilevel"/>
-    <w:tmpl w:val="069E18AA"/>
-    <w:lvl w:ilvl="0" w:tplc="08090001">
-      <w:start w:val="1"/>
-      <w:numFmt w:val="bullet"/>
-      <w:lvlText w:val=""/>
-      <w:lvlJc w:val="left"/>
-      <w:pPr>
-        <w:ind w:left="720" w:hanging="360"/>
-      </w:pPr>
-      <w:rPr>
-        <w:rFonts w:ascii="Symbol" w:hAnsi="Symbol" w:hint="default"/>
-      </w:rPr>
-    </w:lvl>
-    <w:lvl w:ilvl="1" w:tplc="08090003" w:tentative="1">
-      <w:start w:val="1"/>
-      <w:numFmt w:val="bullet"/>
-      <w:lvlText w:val="o"/>
-      <w:lvlJc w:val="left"/>
-      <w:pPr>
-        <w:ind w:left="1440" w:hanging="360"/>
-      </w:pPr>
-      <w:rPr>
-        <w:rFonts w:ascii="Courier New" w:hAnsi="Courier New" w:cs="Courier New" w:hint="default"/>
-      </w:rPr>
-    </w:lvl>
-    <w:lvl w:ilvl="2" w:tplc="08090005" w:tentative="1">
-      <w:start w:val="1"/>
-      <w:numFmt w:val="bullet"/>
-      <w:lvlText w:val=""/>
-      <w:lvlJc w:val="left"/>
-      <w:pPr>
-        <w:ind w:left="2160" w:hanging="360"/>
-      </w:pPr>
-      <w:rPr>
-        <w:rFonts w:ascii="Wingdings" w:hAnsi="Wingdings" w:hint="default"/>
-      </w:rPr>
-    </w:lvl>
-    <w:lvl w:ilvl="3" w:tplc="08090001" w:tentative="1">
-      <w:start w:val="1"/>
-      <w:numFmt w:val="bullet"/>
-      <w:lvlText w:val=""/>
-      <w:lvlJc w:val="left"/>
-      <w:pPr>
-        <w:ind w:left="2880" w:hanging="360"/>
-      </w:pPr>
-      <w:rPr>
-        <w:rFonts w:ascii="Symbol" w:hAnsi="Symbol" w:hint="default"/>
-      </w:rPr>
-    </w:lvl>
-    <w:lvl w:ilvl="4" w:tplc="08090003" w:tentative="1">
-      <w:start w:val="1"/>
-      <w:numFmt w:val="bullet"/>
-      <w:lvlText w:val="o"/>
-      <w:lvlJc w:val="left"/>
-      <w:pPr>
-        <w:ind w:left="3600" w:hanging="360"/>
-      </w:pPr>
-      <w:rPr>
-        <w:rFonts w:ascii="Courier New" w:hAnsi="Courier New" w:cs="Courier New" w:hint="default"/>
-      </w:rPr>
-    </w:lvl>
-    <w:lvl w:ilvl="5" w:tplc="08090005" w:tentative="1">
-      <w:start w:val="1"/>
-      <w:numFmt w:val="bullet"/>
-      <w:lvlText w:val=""/>
-      <w:lvlJc w:val="left"/>
-      <w:pPr>
-        <w:ind w:left="4320" w:hanging="360"/>
-      </w:pPr>
-      <w:rPr>
-        <w:rFonts w:ascii="Wingdings" w:hAnsi="Wingdings" w:hint="default"/>
-      </w:rPr>
-    </w:lvl>
-    <w:lvl w:ilvl="6" w:tplc="08090001" w:tentative="1">
-      <w:start w:val="1"/>
-      <w:numFmt w:val="bullet"/>
-      <w:lvlText w:val=""/>
-      <w:lvlJc w:val="left"/>
-      <w:pPr>
-        <w:ind w:left="5040" w:hanging="360"/>
-      </w:pPr>
-      <w:rPr>
-        <w:rFonts w:ascii="Symbol" w:hAnsi="Symbol" w:hint="default"/>
-      </w:rPr>
-    </w:lvl>
-    <w:lvl w:ilvl="7" w:tplc="08090003" w:tentative="1">
-      <w:start w:val="1"/>
-      <w:numFmt w:val="bullet"/>
-      <w:lvlText w:val="o"/>
-      <w:lvlJc w:val="left"/>
-      <w:pPr>
-        <w:ind w:left="5760" w:hanging="360"/>
-      </w:pPr>
-      <w:rPr>
-        <w:rFonts w:ascii="Courier New" w:hAnsi="Courier New" w:cs="Courier New" w:hint="default"/>
-      </w:rPr>
-    </w:lvl>
-    <w:lvl w:ilvl="8" w:tplc="08090005" w:tentative="1">
-      <w:start w:val="1"/>
-      <w:numFmt w:val="bullet"/>
-      <w:lvlText w:val=""/>
-      <w:lvlJc w:val="left"/>
-      <w:pPr>
-        <w:ind w:left="6480" w:hanging="360"/>
-      </w:pPr>
-      <w:rPr>
-        <w:rFonts w:ascii="Wingdings" w:hAnsi="Wingdings" w:hint="default"/>
-      </w:rPr>
-    </w:lvl>
-  </w:abstractNum>
-  <w:abstractNum w:abstractNumId="20" w15:restartNumberingAfterBreak="0">
-    <w:nsid w:val="5BC13537"/>
-    <w:multiLevelType w:val="multilevel"/>
-    <w:tmpl w:val="7D36E900"/>
-    <w:lvl w:ilvl="0">
-      <w:start w:val="1"/>
-      <w:numFmt w:val="bullet"/>
-      <w:lvlText w:val=""/>
-      <w:lvlJc w:val="left"/>
-      <w:pPr>
-        <w:tabs>
-          <w:tab w:val="num" w:pos="720"/>
-        </w:tabs>
-        <w:ind w:left="720" w:hanging="360"/>
-      </w:pPr>
-      <w:rPr>
-        <w:rFonts w:ascii="Symbol" w:hAnsi="Symbol" w:hint="default"/>
-        <w:sz w:val="20"/>
-      </w:rPr>
-    </w:lvl>
-    <w:lvl w:ilvl="1" w:tentative="1">
-      <w:start w:val="1"/>
-      <w:numFmt w:val="bullet"/>
-      <w:lvlText w:val="o"/>
-      <w:lvlJc w:val="left"/>
-      <w:pPr>
-        <w:tabs>
-          <w:tab w:val="num" w:pos="1440"/>
-        </w:tabs>
-        <w:ind w:left="1440" w:hanging="360"/>
-      </w:pPr>
-      <w:rPr>
-        <w:rFonts w:ascii="Courier New" w:hAnsi="Courier New" w:hint="default"/>
-        <w:sz w:val="20"/>
-      </w:rPr>
-    </w:lvl>
-    <w:lvl w:ilvl="2" w:tentative="1">
-      <w:start w:val="1"/>
-      <w:numFmt w:val="bullet"/>
-      <w:lvlText w:val=""/>
-      <w:lvlJc w:val="left"/>
-      <w:pPr>
-        <w:tabs>
-          <w:tab w:val="num" w:pos="2160"/>
-        </w:tabs>
-        <w:ind w:left="2160" w:hanging="360"/>
-      </w:pPr>
       <w:rPr>
         <w:rFonts w:ascii="Wingdings" w:hAnsi="Wingdings" w:hint="default"/>
         <w:sz w:val="20"/>
       </w:rPr>
     </w:lvl>
-    <w:lvl w:ilvl="3" w:tentative="1">
-      <w:start w:val="1"/>
-      <w:numFmt w:val="bullet"/>
-      <w:lvlText w:val=""/>
-      <w:lvlJc w:val="left"/>
-      <w:pPr>
-        <w:tabs>
-          <w:tab w:val="num" w:pos="2880"/>
-        </w:tabs>
-        <w:ind w:left="2880" w:hanging="360"/>
-      </w:pPr>
-      <w:rPr>
-        <w:rFonts w:ascii="Wingdings" w:hAnsi="Wingdings" w:hint="default"/>
-        <w:sz w:val="20"/>
-      </w:rPr>
-    </w:lvl>
-    <w:lvl w:ilvl="4" w:tentative="1">
-      <w:start w:val="1"/>
-      <w:numFmt w:val="bullet"/>
-      <w:lvlText w:val=""/>
-      <w:lvlJc w:val="left"/>
-      <w:pPr>
-        <w:tabs>
-          <w:tab w:val="num" w:pos="3600"/>
-        </w:tabs>
-        <w:ind w:left="3600" w:hanging="360"/>
-      </w:pPr>
-      <w:rPr>
-        <w:rFonts w:ascii="Wingdings" w:hAnsi="Wingdings" w:hint="default"/>
-        <w:sz w:val="20"/>
-      </w:rPr>
-    </w:lvl>
-    <w:lvl w:ilvl="5" w:tentative="1">
-      <w:start w:val="1"/>
-      <w:numFmt w:val="bullet"/>
-      <w:lvlText w:val=""/>
-      <w:lvlJc w:val="left"/>
-      <w:pPr>
-        <w:tabs>
-          <w:tab w:val="num" w:pos="4320"/>
-        </w:tabs>
-        <w:ind w:left="4320" w:hanging="360"/>
-      </w:pPr>
-      <w:rPr>
-        <w:rFonts w:ascii="Wingdings" w:hAnsi="Wingdings" w:hint="default"/>
-        <w:sz w:val="20"/>
-      </w:rPr>
-    </w:lvl>
-    <w:lvl w:ilvl="6" w:tentative="1">
-      <w:start w:val="1"/>
-      <w:numFmt w:val="bullet"/>
-      <w:lvlText w:val=""/>
-      <w:lvlJc w:val="left"/>
-      <w:pPr>
-        <w:tabs>
-          <w:tab w:val="num" w:pos="5040"/>
-        </w:tabs>
-        <w:ind w:left="5040" w:hanging="360"/>
-      </w:pPr>
-      <w:rPr>
-        <w:rFonts w:ascii="Wingdings" w:hAnsi="Wingdings" w:hint="default"/>
-        <w:sz w:val="20"/>
-      </w:rPr>
-    </w:lvl>
-    <w:lvl w:ilvl="7" w:tentative="1">
-      <w:start w:val="1"/>
-      <w:numFmt w:val="bullet"/>
-      <w:lvlText w:val=""/>
-      <w:lvlJc w:val="left"/>
-      <w:pPr>
-        <w:tabs>
-          <w:tab w:val="num" w:pos="5760"/>
-        </w:tabs>
-        <w:ind w:left="5760" w:hanging="360"/>
-      </w:pPr>
-      <w:rPr>
-        <w:rFonts w:ascii="Wingdings" w:hAnsi="Wingdings" w:hint="default"/>
-        <w:sz w:val="20"/>
-      </w:rPr>
-    </w:lvl>
-    <w:lvl w:ilvl="8" w:tentative="1">
-      <w:start w:val="1"/>
-      <w:numFmt w:val="bullet"/>
-      <w:lvlText w:val=""/>
-      <w:lvlJc w:val="left"/>
-      <w:pPr>
-        <w:tabs>
-          <w:tab w:val="num" w:pos="6480"/>
-        </w:tabs>
-        <w:ind w:left="6480" w:hanging="360"/>
-      </w:pPr>
-      <w:rPr>
-        <w:rFonts w:ascii="Wingdings" w:hAnsi="Wingdings" w:hint="default"/>
-        <w:sz w:val="20"/>
-      </w:rPr>
-    </w:lvl>
   </w:abstractNum>
-  <w:abstractNum w:abstractNumId="21" w15:restartNumberingAfterBreak="0">
+  <w:abstractNum w:abstractNumId="20" w15:restartNumberingAfterBreak="0">
     <w:nsid w:val="636E5215"/>
     <w:multiLevelType w:val="hybridMultilevel"/>
     <w:tmpl w:val="FBCED056"/>
@@ -15795,7 +15636,7 @@
       </w:rPr>
     </w:lvl>
   </w:abstractNum>
-  <w:abstractNum w:abstractNumId="22" w15:restartNumberingAfterBreak="0">
+  <w:abstractNum w:abstractNumId="21" w15:restartNumberingAfterBreak="0">
     <w:nsid w:val="661E57F7"/>
     <w:multiLevelType w:val="multilevel"/>
     <w:tmpl w:val="EB7468E2"/>
@@ -15909,7 +15750,7 @@
       </w:pPr>
     </w:lvl>
   </w:abstractNum>
-  <w:abstractNum w:abstractNumId="23" w15:restartNumberingAfterBreak="0">
+  <w:abstractNum w:abstractNumId="22" w15:restartNumberingAfterBreak="0">
     <w:nsid w:val="6A76007A"/>
     <w:multiLevelType w:val="hybridMultilevel"/>
     <w:tmpl w:val="B4CC98D2"/>
@@ -15995,7 +15836,7 @@
       </w:pPr>
     </w:lvl>
   </w:abstractNum>
-  <w:abstractNum w:abstractNumId="24" w15:restartNumberingAfterBreak="0">
+  <w:abstractNum w:abstractNumId="23" w15:restartNumberingAfterBreak="0">
     <w:nsid w:val="7C680187"/>
     <w:multiLevelType w:val="hybridMultilevel"/>
     <w:tmpl w:val="76E465FA"/>
@@ -16118,16 +15959,16 @@
     <w:abstractNumId w:val="12"/>
   </w:num>
   <w:num w:numId="4" w16cid:durableId="380133719">
-    <w:abstractNumId w:val="22"/>
+    <w:abstractNumId w:val="21"/>
   </w:num>
   <w:num w:numId="5" w16cid:durableId="1269117996">
-    <w:abstractNumId w:val="15"/>
+    <w:abstractNumId w:val="14"/>
   </w:num>
   <w:num w:numId="6" w16cid:durableId="1282760596">
     <w:abstractNumId w:val="0"/>
   </w:num>
   <w:num w:numId="7" w16cid:durableId="1889801020">
-    <w:abstractNumId w:val="20"/>
+    <w:abstractNumId w:val="19"/>
   </w:num>
   <w:num w:numId="8" w16cid:durableId="104271742">
     <w:abstractNumId w:val="9"/>
@@ -16139,37 +15980,37 @@
     <w:abstractNumId w:val="8"/>
   </w:num>
   <w:num w:numId="11" w16cid:durableId="1220896869">
-    <w:abstractNumId w:val="14"/>
+    <w:abstractNumId w:val="13"/>
   </w:num>
   <w:num w:numId="12" w16cid:durableId="1276913234">
-    <w:abstractNumId w:val="19"/>
+    <w:abstractNumId w:val="18"/>
   </w:num>
   <w:num w:numId="13" w16cid:durableId="1095587741">
-    <w:abstractNumId w:val="23"/>
+    <w:abstractNumId w:val="22"/>
   </w:num>
   <w:num w:numId="14" w16cid:durableId="1865362246">
     <w:abstractNumId w:val="11"/>
   </w:num>
   <w:num w:numId="15" w16cid:durableId="2113044089">
-    <w:abstractNumId w:val="17"/>
+    <w:abstractNumId w:val="16"/>
   </w:num>
   <w:num w:numId="16" w16cid:durableId="1622834057">
     <w:abstractNumId w:val="6"/>
   </w:num>
   <w:num w:numId="17" w16cid:durableId="1734544697">
-    <w:abstractNumId w:val="24"/>
+    <w:abstractNumId w:val="23"/>
   </w:num>
   <w:num w:numId="18" w16cid:durableId="756482516">
-    <w:abstractNumId w:val="21"/>
+    <w:abstractNumId w:val="20"/>
   </w:num>
   <w:num w:numId="19" w16cid:durableId="916279863">
-    <w:abstractNumId w:val="16"/>
+    <w:abstractNumId w:val="15"/>
   </w:num>
   <w:num w:numId="20" w16cid:durableId="1038895742">
     <w:abstractNumId w:val="1"/>
   </w:num>
   <w:num w:numId="21" w16cid:durableId="1982802387">
-    <w:abstractNumId w:val="18"/>
+    <w:abstractNumId w:val="17"/>
   </w:num>
   <w:num w:numId="22" w16cid:durableId="21322751">
     <w:abstractNumId w:val="5"/>
@@ -16179,36 +16020,6 @@
   </w:num>
   <w:num w:numId="24" w16cid:durableId="311712535">
     <w:abstractNumId w:val="4"/>
-  </w:num>
-  <w:num w:numId="25" w16cid:durableId="38628902">
-    <w:abstractNumId w:val="13"/>
-    <w:lvlOverride w:ilvl="0">
-      <w:startOverride w:val="1"/>
-    </w:lvlOverride>
-    <w:lvlOverride w:ilvl="1">
-      <w:startOverride w:val="1"/>
-    </w:lvlOverride>
-    <w:lvlOverride w:ilvl="2">
-      <w:startOverride w:val="1"/>
-    </w:lvlOverride>
-    <w:lvlOverride w:ilvl="3">
-      <w:startOverride w:val="1"/>
-    </w:lvlOverride>
-    <w:lvlOverride w:ilvl="4">
-      <w:startOverride w:val="1"/>
-    </w:lvlOverride>
-    <w:lvlOverride w:ilvl="5">
-      <w:startOverride w:val="1"/>
-    </w:lvlOverride>
-    <w:lvlOverride w:ilvl="6">
-      <w:startOverride w:val="1"/>
-    </w:lvlOverride>
-    <w:lvlOverride w:ilvl="7">
-      <w:startOverride w:val="1"/>
-    </w:lvlOverride>
-    <w:lvlOverride w:ilvl="8">
-      <w:startOverride w:val="1"/>
-    </w:lvlOverride>
   </w:num>
 </w:numbering>
 </file>
@@ -17135,7 +16946,7 @@
     <w:sig w:usb0="E4002EFF" w:usb1="C000247B" w:usb2="00000009" w:usb3="00000000" w:csb0="000001FF" w:csb1="00000000"/>
   </w:font>
   <w:font w:name="Titillium Web">
-    <w:altName w:val="Titillium Web"/>
+    <w:altName w:val="Calibri"/>
     <w:charset w:val="00"/>
     <w:family w:val="auto"/>
     <w:pitch w:val="variable"/>
@@ -17168,6 +16979,7 @@
   <w:rsids>
     <w:rsidRoot w:val="007C0D6F"/>
     <w:rsid w:val="001859D4"/>
+    <w:rsid w:val="001E6ECF"/>
     <w:rsid w:val="002F38D1"/>
     <w:rsid w:val="003E5F5B"/>
     <w:rsid w:val="0062195C"/>
@@ -17182,12 +16994,12 @@
     <w:rsid w:val="008941A4"/>
     <w:rsid w:val="008A31F7"/>
     <w:rsid w:val="0090309A"/>
+    <w:rsid w:val="009C343D"/>
     <w:rsid w:val="00AC03F0"/>
     <w:rsid w:val="00B96D4F"/>
     <w:rsid w:val="00C67229"/>
     <w:rsid w:val="00C95BB0"/>
     <w:rsid w:val="00D160A0"/>
-    <w:rsid w:val="00E07530"/>
   </w:rsids>
   <m:mathPr>
     <m:mathFont m:val="Cambria Math"/>

</xml_diff>